<commit_message>
add exam, re-learning friend function, date 19/Apr/21
</commit_message>
<xml_diff>
--- a/midterm/midterm.docx
+++ b/midterm/midterm.docx
@@ -124,7 +124,7 @@
           <w:b w:val="false"/>
           <w:b w:val="false"/>
           <w:bCs w:val="false"/>
-          <w:sz w:val="24"/>
+          <w:sz w:val="21"/>
           <w:sz w:val="21"/>
           <w:szCs w:val="24"/>
           <w:u w:val="single"/>
@@ -174,7 +174,7 @@
           <w:b w:val="false"/>
           <w:b w:val="false"/>
           <w:bCs w:val="false"/>
-          <w:sz w:val="24"/>
+          <w:sz w:val="21"/>
           <w:sz w:val="21"/>
           <w:szCs w:val="24"/>
         </w:rPr>
@@ -212,7 +212,7 @@
           <w:b w:val="false"/>
           <w:b w:val="false"/>
           <w:bCs w:val="false"/>
-          <w:sz w:val="24"/>
+          <w:sz w:val="21"/>
           <w:sz w:val="21"/>
           <w:szCs w:val="24"/>
         </w:rPr>
@@ -234,7 +234,7 @@
           <w:b w:val="false"/>
           <w:b w:val="false"/>
           <w:bCs w:val="false"/>
-          <w:sz w:val="24"/>
+          <w:sz w:val="21"/>
           <w:sz w:val="21"/>
           <w:szCs w:val="24"/>
         </w:rPr>
@@ -256,7 +256,7 @@
           <w:b w:val="false"/>
           <w:b w:val="false"/>
           <w:bCs w:val="false"/>
-          <w:sz w:val="24"/>
+          <w:sz w:val="21"/>
           <w:sz w:val="21"/>
           <w:szCs w:val="24"/>
         </w:rPr>
@@ -328,7 +328,7 @@
           <w:b w:val="false"/>
           <w:b w:val="false"/>
           <w:bCs w:val="false"/>
-          <w:sz w:val="24"/>
+          <w:sz w:val="21"/>
           <w:sz w:val="21"/>
           <w:szCs w:val="24"/>
           <w:u w:val="single"/>
@@ -364,7 +364,7 @@
           <w:b w:val="false"/>
           <w:b w:val="false"/>
           <w:bCs w:val="false"/>
-          <w:sz w:val="24"/>
+          <w:sz w:val="21"/>
           <w:sz w:val="21"/>
           <w:szCs w:val="24"/>
         </w:rPr>
@@ -388,7 +388,7 @@
           <w:b w:val="false"/>
           <w:b w:val="false"/>
           <w:bCs w:val="false"/>
-          <w:sz w:val="24"/>
+          <w:sz w:val="21"/>
           <w:sz w:val="21"/>
           <w:szCs w:val="24"/>
         </w:rPr>
@@ -412,7 +412,7 @@
           <w:b w:val="false"/>
           <w:b w:val="false"/>
           <w:bCs w:val="false"/>
-          <w:sz w:val="24"/>
+          <w:sz w:val="21"/>
           <w:sz w:val="21"/>
           <w:szCs w:val="24"/>
         </w:rPr>
@@ -434,7 +434,7 @@
           <w:b w:val="false"/>
           <w:b w:val="false"/>
           <w:bCs w:val="false"/>
-          <w:sz w:val="24"/>
+          <w:sz w:val="21"/>
           <w:sz w:val="21"/>
           <w:szCs w:val="24"/>
         </w:rPr>
@@ -506,7 +506,7 @@
           <w:b w:val="false"/>
           <w:b w:val="false"/>
           <w:bCs w:val="false"/>
-          <w:sz w:val="24"/>
+          <w:sz w:val="21"/>
           <w:sz w:val="21"/>
           <w:szCs w:val="24"/>
           <w:u w:val="single"/>
@@ -618,7 +618,7 @@
           <w:b w:val="false"/>
           <w:b w:val="false"/>
           <w:bCs w:val="false"/>
-          <w:sz w:val="24"/>
+          <w:sz w:val="21"/>
           <w:sz w:val="21"/>
           <w:szCs w:val="24"/>
           <w:u w:val="single"/>
@@ -863,7 +863,7 @@
           <w:b w:val="false"/>
           <w:b w:val="false"/>
           <w:bCs w:val="false"/>
-          <w:sz w:val="24"/>
+          <w:sz w:val="21"/>
           <w:sz w:val="21"/>
           <w:szCs w:val="24"/>
           <w:u w:val="single"/>
@@ -887,7 +887,7 @@
           <w:b w:val="false"/>
           <w:b w:val="false"/>
           <w:bCs w:val="false"/>
-          <w:sz w:val="24"/>
+          <w:sz w:val="21"/>
           <w:sz w:val="21"/>
           <w:szCs w:val="24"/>
           <w:u w:val="single"/>
@@ -1507,7 +1507,7 @@
           <w:b w:val="false"/>
           <w:bCs w:val="false"/>
           <w:color w:val="000000"/>
-          <w:sz w:val="24"/>
+          <w:sz w:val="21"/>
           <w:sz w:val="21"/>
           <w:szCs w:val="24"/>
           <w:u w:val="single"/>
@@ -1565,30 +1565,22 @@
       </w:pPr>
       <w:r>
         <w:rPr>
-          <w:rFonts w:cs="Khmer OS" w:ascii="Khmer OS" w:hAnsi="Khmer OS"/>
-          <w:b w:val="false"/>
-          <w:bCs w:val="false"/>
-          <w:sz w:val="24"/>
-          <w:szCs w:val="24"/>
-        </w:rPr>
-      </w:r>
-    </w:p>
-    <w:p>
-      <w:pPr>
-        <w:pStyle w:val="Normal"/>
-        <w:bidi w:val="0"/>
-        <w:jc w:val="left"/>
-        <w:rPr>
           <w:rFonts w:ascii="Hack" w:hAnsi="Hack"/>
         </w:rPr>
-      </w:pPr>
-      <w:r>
-        <w:rPr>
-          <w:rFonts w:cs="Khmer OS" w:ascii="Khmer OS" w:hAnsi="Khmer OS"/>
-          <w:b w:val="false"/>
-          <w:bCs w:val="false"/>
-          <w:sz w:val="24"/>
-          <w:szCs w:val="24"/>
+      </w:r>
+    </w:p>
+    <w:p>
+      <w:pPr>
+        <w:pStyle w:val="Normal"/>
+        <w:bidi w:val="0"/>
+        <w:jc w:val="left"/>
+        <w:rPr>
+          <w:rFonts w:ascii="Hack" w:hAnsi="Hack"/>
+        </w:rPr>
+      </w:pPr>
+      <w:r>
+        <w:rPr>
+          <w:rFonts w:ascii="Hack" w:hAnsi="Hack"/>
         </w:rPr>
       </w:r>
     </w:p>
@@ -1633,7 +1625,7 @@
           <w:b w:val="false"/>
           <w:b w:val="false"/>
           <w:bCs w:val="false"/>
-          <w:sz w:val="24"/>
+          <w:sz w:val="21"/>
           <w:sz w:val="21"/>
           <w:szCs w:val="24"/>
           <w:u w:val="single"/>
@@ -1657,7 +1649,7 @@
           <w:b w:val="false"/>
           <w:b w:val="false"/>
           <w:bCs w:val="false"/>
-          <w:sz w:val="24"/>
+          <w:sz w:val="21"/>
           <w:sz w:val="21"/>
           <w:szCs w:val="24"/>
           <w:u w:val="single"/>
@@ -1681,7 +1673,7 @@
           <w:b w:val="false"/>
           <w:b w:val="false"/>
           <w:bCs w:val="false"/>
-          <w:sz w:val="24"/>
+          <w:sz w:val="21"/>
           <w:sz w:val="21"/>
           <w:szCs w:val="24"/>
           <w:u w:val="single"/>
@@ -1750,7 +1742,48 @@
         </w:rPr>
         <w:tab/>
         <w:tab/>
-        <w:t>Lecturer lect[5];</w:t>
+      </w:r>
+      <w:r>
+        <w:rPr>
+          <w:rFonts w:cs="Khmer OS" w:ascii="Hack" w:hAnsi="Hack"/>
+          <w:b w:val="false"/>
+          <w:bCs w:val="false"/>
+          <w:sz w:val="24"/>
+          <w:szCs w:val="24"/>
+          <w:lang w:val="en-US" w:eastAsia="zh-CN" w:bidi="km-KH"/>
+        </w:rPr>
+        <w:t>Book</w:t>
+      </w:r>
+      <w:r>
+        <w:rPr>
+          <w:rFonts w:cs="Khmer OS" w:ascii="Hack" w:hAnsi="Hack"/>
+          <w:b w:val="false"/>
+          <w:bCs w:val="false"/>
+          <w:sz w:val="24"/>
+          <w:szCs w:val="24"/>
+        </w:rPr>
+        <w:t xml:space="preserve"> </w:t>
+      </w:r>
+      <w:r>
+        <w:rPr>
+          <w:rFonts w:cs="Khmer OS" w:ascii="Hack" w:hAnsi="Hack"/>
+          <w:b w:val="false"/>
+          <w:bCs w:val="false"/>
+          <w:sz w:val="24"/>
+          <w:szCs w:val="24"/>
+          <w:lang w:val="en-US" w:eastAsia="zh-CN" w:bidi="km-KH"/>
+        </w:rPr>
+        <w:t>b</w:t>
+      </w:r>
+      <w:r>
+        <w:rPr>
+          <w:rFonts w:cs="Khmer OS" w:ascii="Hack" w:hAnsi="Hack"/>
+          <w:b w:val="false"/>
+          <w:bCs w:val="false"/>
+          <w:sz w:val="24"/>
+          <w:szCs w:val="24"/>
+        </w:rPr>
+        <w:t>[5];</w:t>
       </w:r>
     </w:p>
     <w:p>
@@ -1830,6 +1863,877 @@
         <w:tab/>
         <w:tab/>
         <w:tab/>
+      </w:r>
+      <w:r>
+        <w:rPr>
+          <w:rFonts w:cs="Khmer OS" w:ascii="Hack" w:hAnsi="Hack"/>
+          <w:b w:val="false"/>
+          <w:bCs w:val="false"/>
+          <w:sz w:val="24"/>
+          <w:szCs w:val="24"/>
+          <w:lang w:val="en-US" w:eastAsia="zh-CN" w:bidi="km-KH"/>
+        </w:rPr>
+        <w:t>b</w:t>
+      </w:r>
+      <w:r>
+        <w:rPr>
+          <w:rFonts w:cs="Khmer OS" w:ascii="Hack" w:hAnsi="Hack"/>
+          <w:b w:val="false"/>
+          <w:bCs w:val="false"/>
+          <w:sz w:val="24"/>
+          <w:szCs w:val="24"/>
+        </w:rPr>
+        <w:t xml:space="preserve">[i] = </w:t>
+      </w:r>
+      <w:r>
+        <w:rPr>
+          <w:rFonts w:cs="Khmer OS" w:ascii="Hack" w:hAnsi="Hack"/>
+          <w:b w:val="false"/>
+          <w:bCs w:val="false"/>
+          <w:sz w:val="24"/>
+          <w:szCs w:val="24"/>
+          <w:lang w:val="en-US" w:eastAsia="zh-CN" w:bidi="km-KH"/>
+        </w:rPr>
+        <w:t>Book</w:t>
+      </w:r>
+      <w:r>
+        <w:rPr>
+          <w:rFonts w:cs="Khmer OS" w:ascii="Hack" w:hAnsi="Hack"/>
+          <w:b w:val="false"/>
+          <w:bCs w:val="false"/>
+          <w:sz w:val="24"/>
+          <w:szCs w:val="24"/>
+        </w:rPr>
+        <w:t>();</w:t>
+      </w:r>
+    </w:p>
+    <w:p>
+      <w:pPr>
+        <w:pStyle w:val="Normal"/>
+        <w:bidi w:val="0"/>
+        <w:jc w:val="left"/>
+        <w:rPr>
+          <w:rFonts w:ascii="Khmer OS" w:hAnsi="Khmer OS" w:cs="Khmer OS"/>
+          <w:b w:val="false"/>
+          <w:b w:val="false"/>
+          <w:bCs w:val="false"/>
+          <w:sz w:val="24"/>
+          <w:szCs w:val="24"/>
+        </w:rPr>
+      </w:pPr>
+      <w:r>
+        <w:rPr>
+          <w:rFonts w:cs="Khmer OS" w:ascii="Hack" w:hAnsi="Hack"/>
+          <w:b w:val="false"/>
+          <w:bCs w:val="false"/>
+          <w:sz w:val="24"/>
+          <w:szCs w:val="24"/>
+        </w:rPr>
+        <w:tab/>
+        <w:tab/>
+        <w:t>}</w:t>
+      </w:r>
+    </w:p>
+    <w:p>
+      <w:pPr>
+        <w:pStyle w:val="Normal"/>
+        <w:bidi w:val="0"/>
+        <w:jc w:val="left"/>
+        <w:rPr>
+          <w:rFonts w:ascii="Khmer OS" w:hAnsi="Khmer OS" w:cs="Khmer OS"/>
+          <w:b w:val="false"/>
+          <w:b w:val="false"/>
+          <w:bCs w:val="false"/>
+          <w:sz w:val="24"/>
+          <w:szCs w:val="24"/>
+        </w:rPr>
+      </w:pPr>
+      <w:r>
+        <w:rPr>
+          <w:rFonts w:cs="Khmer OS" w:ascii="Hack" w:hAnsi="Hack"/>
+          <w:b w:val="false"/>
+          <w:bCs w:val="false"/>
+          <w:sz w:val="24"/>
+          <w:szCs w:val="24"/>
+        </w:rPr>
+        <w:tab/>
+        <w:tab/>
+      </w:r>
+    </w:p>
+    <w:p>
+      <w:pPr>
+        <w:pStyle w:val="Normal"/>
+        <w:bidi w:val="0"/>
+        <w:jc w:val="left"/>
+        <w:rPr>
+          <w:rFonts w:ascii="Khmer OS" w:hAnsi="Khmer OS" w:cs="Khmer OS"/>
+          <w:b w:val="false"/>
+          <w:b w:val="false"/>
+          <w:bCs w:val="false"/>
+          <w:sz w:val="24"/>
+          <w:szCs w:val="24"/>
+        </w:rPr>
+      </w:pPr>
+      <w:r>
+        <w:rPr>
+          <w:rFonts w:cs="Khmer OS" w:ascii="Hack" w:hAnsi="Hack"/>
+          <w:b w:val="false"/>
+          <w:bCs w:val="false"/>
+          <w:sz w:val="24"/>
+          <w:szCs w:val="24"/>
+        </w:rPr>
+        <w:tab/>
+      </w:r>
+      <w:r>
+        <w:rPr>
+          <w:rFonts w:cs="Khmer OS" w:ascii="Hack" w:hAnsi="Hack"/>
+          <w:b w:val="false"/>
+          <w:bCs w:val="false"/>
+          <w:sz w:val="24"/>
+          <w:szCs w:val="24"/>
+          <w:u w:val="single"/>
+        </w:rPr>
+        <w:t xml:space="preserve">3. </w:t>
+      </w:r>
+      <w:r>
+        <w:rPr>
+          <w:rFonts w:ascii="Hack" w:hAnsi="Hack" w:cs="Khmer OS"/>
+          <w:b w:val="false"/>
+          <w:b w:val="false"/>
+          <w:bCs w:val="false"/>
+          <w:sz w:val="21"/>
+          <w:sz w:val="21"/>
+          <w:szCs w:val="24"/>
+          <w:u w:val="single"/>
+        </w:rPr>
+        <w:t xml:space="preserve">អនុវត្តក្នុង </w:t>
+      </w:r>
+      <w:r>
+        <w:rPr>
+          <w:rFonts w:cs="Khmer OS" w:ascii="Hack" w:hAnsi="Hack"/>
+          <w:b w:val="false"/>
+          <w:bCs w:val="false"/>
+          <w:sz w:val="24"/>
+          <w:szCs w:val="24"/>
+          <w:u w:val="single"/>
+        </w:rPr>
+        <w:t>main:</w:t>
+      </w:r>
+    </w:p>
+    <w:p>
+      <w:pPr>
+        <w:pStyle w:val="Normal"/>
+        <w:bidi w:val="0"/>
+        <w:jc w:val="left"/>
+        <w:rPr>
+          <w:rFonts w:ascii="Hack" w:hAnsi="Hack"/>
+          <w:u w:val="single"/>
+        </w:rPr>
+      </w:pPr>
+      <w:r>
+        <w:rPr>
+          <w:rFonts w:ascii="Hack" w:hAnsi="Hack"/>
+          <w:u w:val="single"/>
+        </w:rPr>
+      </w:r>
+    </w:p>
+    <w:p>
+      <w:pPr>
+        <w:pStyle w:val="Normal"/>
+        <w:bidi w:val="0"/>
+        <w:jc w:val="left"/>
+        <w:rPr>
+          <w:rFonts w:ascii="Khmer OS" w:hAnsi="Khmer OS" w:cs="Khmer OS"/>
+          <w:b w:val="false"/>
+          <w:b w:val="false"/>
+          <w:bCs w:val="false"/>
+          <w:sz w:val="24"/>
+          <w:szCs w:val="24"/>
+          <w:u w:val="none"/>
+        </w:rPr>
+      </w:pPr>
+      <w:r>
+        <w:rPr>
+          <w:rFonts w:cs="Khmer OS" w:ascii="Hack" w:hAnsi="Hack"/>
+          <w:b w:val="false"/>
+          <w:bCs w:val="false"/>
+          <w:sz w:val="24"/>
+          <w:szCs w:val="24"/>
+          <w:u w:val="none"/>
+        </w:rPr>
+        <w:tab/>
+      </w:r>
+      <w:r>
+        <w:rPr>
+          <w:rFonts w:cs="Khmer OS" w:ascii="Hack" w:hAnsi="Hack"/>
+          <w:b w:val="false"/>
+          <w:bCs w:val="false"/>
+          <w:sz w:val="24"/>
+          <w:szCs w:val="24"/>
+          <w:u w:val="single"/>
+        </w:rPr>
+        <w:t>C. Sort</w:t>
+      </w:r>
+    </w:p>
+    <w:p>
+      <w:pPr>
+        <w:pStyle w:val="Normal"/>
+        <w:bidi w:val="0"/>
+        <w:jc w:val="left"/>
+        <w:rPr>
+          <w:rFonts w:ascii="Khmer OS" w:hAnsi="Khmer OS" w:cs="Khmer OS"/>
+          <w:b w:val="false"/>
+          <w:b w:val="false"/>
+          <w:bCs w:val="false"/>
+          <w:sz w:val="24"/>
+          <w:szCs w:val="24"/>
+          <w:u w:val="none"/>
+        </w:rPr>
+      </w:pPr>
+      <w:r>
+        <w:rPr>
+          <w:rFonts w:cs="Khmer OS" w:ascii="Hack" w:hAnsi="Hack"/>
+          <w:b w:val="false"/>
+          <w:bCs w:val="false"/>
+          <w:sz w:val="24"/>
+          <w:szCs w:val="24"/>
+          <w:u w:val="none"/>
+        </w:rPr>
+        <w:tab/>
+        <w:t>void sort(Lecturer lect[], float incomeLecture[],int n){</w:t>
+      </w:r>
+    </w:p>
+    <w:p>
+      <w:pPr>
+        <w:pStyle w:val="Normal"/>
+        <w:bidi w:val="0"/>
+        <w:jc w:val="left"/>
+        <w:rPr>
+          <w:rFonts w:ascii="Khmer OS" w:hAnsi="Khmer OS" w:cs="Khmer OS"/>
+          <w:b w:val="false"/>
+          <w:b w:val="false"/>
+          <w:bCs w:val="false"/>
+          <w:sz w:val="24"/>
+          <w:szCs w:val="24"/>
+          <w:u w:val="none"/>
+        </w:rPr>
+      </w:pPr>
+      <w:r>
+        <w:rPr>
+          <w:rFonts w:cs="Khmer OS" w:ascii="Hack" w:hAnsi="Hack"/>
+          <w:b w:val="false"/>
+          <w:bCs w:val="false"/>
+          <w:sz w:val="24"/>
+          <w:szCs w:val="24"/>
+          <w:u w:val="none"/>
+        </w:rPr>
+        <w:tab/>
+        <w:tab/>
+        <w:t>Lecturer temp;</w:t>
+      </w:r>
+    </w:p>
+    <w:p>
+      <w:pPr>
+        <w:pStyle w:val="Normal"/>
+        <w:bidi w:val="0"/>
+        <w:jc w:val="left"/>
+        <w:rPr>
+          <w:rFonts w:ascii="Khmer OS" w:hAnsi="Khmer OS" w:cs="Khmer OS"/>
+          <w:b w:val="false"/>
+          <w:b w:val="false"/>
+          <w:bCs w:val="false"/>
+          <w:sz w:val="24"/>
+          <w:szCs w:val="24"/>
+          <w:u w:val="none"/>
+        </w:rPr>
+      </w:pPr>
+      <w:r>
+        <w:rPr>
+          <w:rFonts w:cs="Khmer OS" w:ascii="Hack" w:hAnsi="Hack"/>
+          <w:b w:val="false"/>
+          <w:bCs w:val="false"/>
+          <w:sz w:val="24"/>
+          <w:szCs w:val="24"/>
+          <w:u w:val="none"/>
+        </w:rPr>
+        <w:tab/>
+        <w:tab/>
+        <w:t>for (int i =0; i &lt; n; i++){</w:t>
+      </w:r>
+    </w:p>
+    <w:p>
+      <w:pPr>
+        <w:pStyle w:val="Normal"/>
+        <w:bidi w:val="0"/>
+        <w:jc w:val="left"/>
+        <w:rPr>
+          <w:rFonts w:ascii="Khmer OS" w:hAnsi="Khmer OS" w:cs="Khmer OS"/>
+          <w:b w:val="false"/>
+          <w:b w:val="false"/>
+          <w:bCs w:val="false"/>
+          <w:sz w:val="24"/>
+          <w:szCs w:val="24"/>
+          <w:u w:val="none"/>
+        </w:rPr>
+      </w:pPr>
+      <w:r>
+        <w:rPr>
+          <w:rFonts w:cs="Khmer OS" w:ascii="Hack" w:hAnsi="Hack"/>
+          <w:b w:val="false"/>
+          <w:bCs w:val="false"/>
+          <w:sz w:val="24"/>
+          <w:szCs w:val="24"/>
+          <w:u w:val="none"/>
+        </w:rPr>
+        <w:tab/>
+        <w:tab/>
+        <w:tab/>
+        <w:t>for (int j = i+1; j&lt;n; j++){</w:t>
+        <w:tab/>
+        <w:tab/>
+        <w:tab/>
+      </w:r>
+    </w:p>
+    <w:p>
+      <w:pPr>
+        <w:pStyle w:val="Normal"/>
+        <w:bidi w:val="0"/>
+        <w:jc w:val="left"/>
+        <w:rPr>
+          <w:rFonts w:ascii="Khmer OS" w:hAnsi="Khmer OS" w:cs="Khmer OS"/>
+          <w:b w:val="false"/>
+          <w:b w:val="false"/>
+          <w:bCs w:val="false"/>
+          <w:sz w:val="24"/>
+          <w:szCs w:val="24"/>
+          <w:u w:val="none"/>
+        </w:rPr>
+      </w:pPr>
+      <w:r>
+        <w:rPr>
+          <w:rFonts w:cs="Khmer OS" w:ascii="Hack" w:hAnsi="Hack"/>
+          <w:b w:val="false"/>
+          <w:bCs w:val="false"/>
+          <w:sz w:val="24"/>
+          <w:szCs w:val="24"/>
+          <w:u w:val="none"/>
+        </w:rPr>
+        <w:tab/>
+        <w:tab/>
+        <w:tab/>
+        <w:tab/>
+        <w:t>temp = lect[i];</w:t>
+      </w:r>
+    </w:p>
+    <w:p>
+      <w:pPr>
+        <w:pStyle w:val="Normal"/>
+        <w:bidi w:val="0"/>
+        <w:jc w:val="left"/>
+        <w:rPr>
+          <w:rFonts w:ascii="Khmer OS" w:hAnsi="Khmer OS" w:cs="Khmer OS"/>
+          <w:b w:val="false"/>
+          <w:b w:val="false"/>
+          <w:bCs w:val="false"/>
+          <w:sz w:val="24"/>
+          <w:szCs w:val="24"/>
+          <w:u w:val="none"/>
+        </w:rPr>
+      </w:pPr>
+      <w:r>
+        <w:rPr>
+          <w:rFonts w:cs="Khmer OS" w:ascii="Hack" w:hAnsi="Hack"/>
+          <w:b w:val="false"/>
+          <w:bCs w:val="false"/>
+          <w:sz w:val="24"/>
+          <w:szCs w:val="24"/>
+          <w:u w:val="none"/>
+        </w:rPr>
+        <w:tab/>
+        <w:tab/>
+        <w:tab/>
+        <w:tab/>
+        <w:t xml:space="preserve">if (incomeLecture[j] &lt; </w:t>
+        <w:tab/>
+        <w:tab/>
+        <w:tab/>
+        <w:tab/>
+        <w:tab/>
+        <w:tab/>
+        <w:tab/>
+        <w:t>incomeLecture[i]){</w:t>
+      </w:r>
+    </w:p>
+    <w:p>
+      <w:pPr>
+        <w:pStyle w:val="Normal"/>
+        <w:bidi w:val="0"/>
+        <w:jc w:val="left"/>
+        <w:rPr>
+          <w:rFonts w:ascii="Hack" w:hAnsi="Hack"/>
+        </w:rPr>
+      </w:pPr>
+      <w:r>
+        <w:rPr>
+          <w:rFonts w:ascii="Hack" w:hAnsi="Hack"/>
+        </w:rPr>
+      </w:r>
+    </w:p>
+    <w:p>
+      <w:pPr>
+        <w:pStyle w:val="Normal"/>
+        <w:bidi w:val="0"/>
+        <w:jc w:val="left"/>
+        <w:rPr>
+          <w:rFonts w:ascii="Khmer OS" w:hAnsi="Khmer OS" w:cs="Khmer OS"/>
+          <w:b w:val="false"/>
+          <w:b w:val="false"/>
+          <w:bCs w:val="false"/>
+          <w:sz w:val="24"/>
+          <w:szCs w:val="24"/>
+          <w:u w:val="none"/>
+        </w:rPr>
+      </w:pPr>
+      <w:r>
+        <w:rPr>
+          <w:rFonts w:cs="Khmer OS" w:ascii="Hack" w:hAnsi="Hack"/>
+          <w:b w:val="false"/>
+          <w:bCs w:val="false"/>
+          <w:sz w:val="24"/>
+          <w:szCs w:val="24"/>
+          <w:u w:val="none"/>
+        </w:rPr>
+        <w:tab/>
+        <w:tab/>
+        <w:tab/>
+        <w:tab/>
+        <w:tab/>
+        <w:t>lect[j] = lect[i];</w:t>
+      </w:r>
+    </w:p>
+    <w:p>
+      <w:pPr>
+        <w:pStyle w:val="Normal"/>
+        <w:bidi w:val="0"/>
+        <w:jc w:val="left"/>
+        <w:rPr>
+          <w:rFonts w:ascii="Khmer OS" w:hAnsi="Khmer OS" w:cs="Khmer OS"/>
+          <w:b w:val="false"/>
+          <w:b w:val="false"/>
+          <w:bCs w:val="false"/>
+          <w:sz w:val="24"/>
+          <w:szCs w:val="24"/>
+          <w:u w:val="none"/>
+        </w:rPr>
+      </w:pPr>
+      <w:r>
+        <w:rPr>
+          <w:rFonts w:cs="Khmer OS" w:ascii="Hack" w:hAnsi="Hack"/>
+          <w:b w:val="false"/>
+          <w:bCs w:val="false"/>
+          <w:sz w:val="24"/>
+          <w:szCs w:val="24"/>
+          <w:u w:val="none"/>
+        </w:rPr>
+        <w:tab/>
+        <w:tab/>
+        <w:tab/>
+        <w:tab/>
+        <w:tab/>
+        <w:t>lect[i] = temp;</w:t>
+      </w:r>
+    </w:p>
+    <w:p>
+      <w:pPr>
+        <w:pStyle w:val="Normal"/>
+        <w:bidi w:val="0"/>
+        <w:jc w:val="left"/>
+        <w:rPr>
+          <w:rFonts w:ascii="Khmer OS" w:hAnsi="Khmer OS" w:cs="Khmer OS"/>
+          <w:b w:val="false"/>
+          <w:b w:val="false"/>
+          <w:bCs w:val="false"/>
+          <w:sz w:val="24"/>
+          <w:szCs w:val="24"/>
+          <w:u w:val="none"/>
+        </w:rPr>
+      </w:pPr>
+      <w:r>
+        <w:rPr>
+          <w:rFonts w:cs="Khmer OS" w:ascii="Hack" w:hAnsi="Hack"/>
+          <w:b w:val="false"/>
+          <w:bCs w:val="false"/>
+          <w:sz w:val="24"/>
+          <w:szCs w:val="24"/>
+          <w:u w:val="none"/>
+        </w:rPr>
+        <w:tab/>
+        <w:tab/>
+        <w:tab/>
+        <w:tab/>
+        <w:t>}</w:t>
+      </w:r>
+    </w:p>
+    <w:p>
+      <w:pPr>
+        <w:pStyle w:val="Normal"/>
+        <w:bidi w:val="0"/>
+        <w:jc w:val="left"/>
+        <w:rPr>
+          <w:rFonts w:ascii="Khmer OS" w:hAnsi="Khmer OS" w:cs="Khmer OS"/>
+          <w:b w:val="false"/>
+          <w:b w:val="false"/>
+          <w:bCs w:val="false"/>
+          <w:sz w:val="24"/>
+          <w:szCs w:val="24"/>
+          <w:u w:val="none"/>
+        </w:rPr>
+      </w:pPr>
+      <w:r>
+        <w:rPr>
+          <w:rFonts w:cs="Khmer OS" w:ascii="Hack" w:hAnsi="Hack"/>
+          <w:b w:val="false"/>
+          <w:bCs w:val="false"/>
+          <w:sz w:val="24"/>
+          <w:szCs w:val="24"/>
+          <w:u w:val="none"/>
+        </w:rPr>
+        <w:tab/>
+        <w:tab/>
+        <w:tab/>
+        <w:t>}</w:t>
+      </w:r>
+    </w:p>
+    <w:p>
+      <w:pPr>
+        <w:pStyle w:val="Normal"/>
+        <w:bidi w:val="0"/>
+        <w:jc w:val="left"/>
+        <w:rPr>
+          <w:rFonts w:ascii="Khmer OS" w:hAnsi="Khmer OS" w:cs="Khmer OS"/>
+          <w:b w:val="false"/>
+          <w:b w:val="false"/>
+          <w:bCs w:val="false"/>
+          <w:sz w:val="24"/>
+          <w:szCs w:val="24"/>
+          <w:u w:val="none"/>
+        </w:rPr>
+      </w:pPr>
+      <w:r>
+        <w:rPr>
+          <w:rFonts w:cs="Khmer OS" w:ascii="Hack" w:hAnsi="Hack"/>
+          <w:b w:val="false"/>
+          <w:bCs w:val="false"/>
+          <w:sz w:val="24"/>
+          <w:szCs w:val="24"/>
+          <w:u w:val="none"/>
+        </w:rPr>
+        <w:tab/>
+        <w:tab/>
+        <w:t>}</w:t>
+      </w:r>
+    </w:p>
+    <w:p>
+      <w:pPr>
+        <w:pStyle w:val="Normal"/>
+        <w:bidi w:val="0"/>
+        <w:jc w:val="left"/>
+        <w:rPr>
+          <w:rFonts w:ascii="Khmer OS" w:hAnsi="Khmer OS" w:cs="Khmer OS"/>
+          <w:b w:val="false"/>
+          <w:b w:val="false"/>
+          <w:bCs w:val="false"/>
+          <w:sz w:val="24"/>
+          <w:szCs w:val="24"/>
+          <w:u w:val="none"/>
+        </w:rPr>
+      </w:pPr>
+      <w:r>
+        <w:rPr>
+          <w:rFonts w:cs="Khmer OS" w:ascii="Hack" w:hAnsi="Hack"/>
+          <w:b w:val="false"/>
+          <w:bCs w:val="false"/>
+          <w:sz w:val="24"/>
+          <w:szCs w:val="24"/>
+          <w:u w:val="none"/>
+        </w:rPr>
+        <w:tab/>
+        <w:t>}</w:t>
+      </w:r>
+    </w:p>
+    <w:p>
+      <w:pPr>
+        <w:pStyle w:val="Normal"/>
+        <w:bidi w:val="0"/>
+        <w:jc w:val="left"/>
+        <w:rPr>
+          <w:rFonts w:ascii="Khmer OS" w:hAnsi="Khmer OS" w:cs="Khmer OS"/>
+          <w:b w:val="false"/>
+          <w:b w:val="false"/>
+          <w:bCs w:val="false"/>
+          <w:sz w:val="24"/>
+          <w:szCs w:val="24"/>
+          <w:u w:val="none"/>
+        </w:rPr>
+      </w:pPr>
+      <w:r>
+        <w:rPr>
+          <w:rFonts w:cs="Khmer OS" w:ascii="Hack" w:hAnsi="Hack"/>
+          <w:b w:val="false"/>
+          <w:bCs w:val="false"/>
+          <w:sz w:val="24"/>
+          <w:szCs w:val="24"/>
+          <w:u w:val="none"/>
+        </w:rPr>
+        <w:tab/>
+      </w:r>
+    </w:p>
+    <w:p>
+      <w:pPr>
+        <w:pStyle w:val="Normal"/>
+        <w:bidi w:val="0"/>
+        <w:jc w:val="left"/>
+        <w:rPr>
+          <w:rFonts w:ascii="Khmer OS" w:hAnsi="Khmer OS" w:cs="Khmer OS"/>
+          <w:b w:val="false"/>
+          <w:b w:val="false"/>
+          <w:bCs w:val="false"/>
+          <w:sz w:val="24"/>
+          <w:szCs w:val="24"/>
+        </w:rPr>
+      </w:pPr>
+      <w:r>
+        <w:rPr>
+          <w:rFonts w:cs="Khmer OS" w:ascii="Hack" w:hAnsi="Hack"/>
+          <w:b w:val="false"/>
+          <w:bCs w:val="false"/>
+          <w:sz w:val="24"/>
+          <w:szCs w:val="24"/>
+        </w:rPr>
+        <w:tab/>
+        <w:t>main(){</w:t>
+      </w:r>
+    </w:p>
+    <w:p>
+      <w:pPr>
+        <w:pStyle w:val="Normal"/>
+        <w:bidi w:val="0"/>
+        <w:jc w:val="left"/>
+        <w:rPr>
+          <w:rFonts w:ascii="Khmer OS" w:hAnsi="Khmer OS" w:cs="Khmer OS"/>
+          <w:b w:val="false"/>
+          <w:b w:val="false"/>
+          <w:bCs w:val="false"/>
+          <w:sz w:val="24"/>
+          <w:szCs w:val="24"/>
+        </w:rPr>
+      </w:pPr>
+      <w:r>
+        <w:rPr>
+          <w:rFonts w:cs="Khmer OS" w:ascii="Hack" w:hAnsi="Hack"/>
+          <w:b w:val="false"/>
+          <w:bCs w:val="false"/>
+          <w:sz w:val="24"/>
+          <w:szCs w:val="24"/>
+        </w:rPr>
+        <w:tab/>
+        <w:tab/>
+        <w:t>int n = 5;</w:t>
+      </w:r>
+    </w:p>
+    <w:p>
+      <w:pPr>
+        <w:pStyle w:val="Normal"/>
+        <w:bidi w:val="0"/>
+        <w:jc w:val="left"/>
+        <w:rPr>
+          <w:rFonts w:ascii="Khmer OS" w:hAnsi="Khmer OS" w:cs="Khmer OS"/>
+          <w:b w:val="false"/>
+          <w:b w:val="false"/>
+          <w:bCs w:val="false"/>
+          <w:sz w:val="24"/>
+          <w:szCs w:val="24"/>
+        </w:rPr>
+      </w:pPr>
+      <w:r>
+        <w:rPr>
+          <w:rFonts w:cs="Khmer OS" w:ascii="Hack" w:hAnsi="Hack"/>
+          <w:b w:val="false"/>
+          <w:bCs w:val="false"/>
+          <w:sz w:val="24"/>
+          <w:szCs w:val="24"/>
+        </w:rPr>
+        <w:tab/>
+        <w:tab/>
+        <w:t>Lecturer lect[n];</w:t>
+      </w:r>
+    </w:p>
+    <w:p>
+      <w:pPr>
+        <w:pStyle w:val="Normal"/>
+        <w:bidi w:val="0"/>
+        <w:jc w:val="left"/>
+        <w:rPr>
+          <w:rFonts w:ascii="Khmer OS" w:hAnsi="Khmer OS" w:cs="Khmer OS"/>
+          <w:b w:val="false"/>
+          <w:b w:val="false"/>
+          <w:bCs w:val="false"/>
+          <w:sz w:val="24"/>
+          <w:szCs w:val="24"/>
+        </w:rPr>
+      </w:pPr>
+      <w:r>
+        <w:rPr>
+          <w:rFonts w:cs="Khmer OS" w:ascii="Hack" w:hAnsi="Hack"/>
+          <w:b w:val="false"/>
+          <w:bCs w:val="false"/>
+          <w:sz w:val="24"/>
+          <w:szCs w:val="24"/>
+        </w:rPr>
+        <w:tab/>
+        <w:tab/>
+        <w:t>float incomeLecture[n];</w:t>
+      </w:r>
+    </w:p>
+    <w:p>
+      <w:pPr>
+        <w:pStyle w:val="Normal"/>
+        <w:bidi w:val="0"/>
+        <w:jc w:val="left"/>
+        <w:rPr>
+          <w:rFonts w:ascii="Khmer OS" w:hAnsi="Khmer OS" w:cs="Khmer OS"/>
+          <w:b w:val="false"/>
+          <w:b w:val="false"/>
+          <w:bCs w:val="false"/>
+          <w:sz w:val="24"/>
+          <w:szCs w:val="24"/>
+        </w:rPr>
+      </w:pPr>
+      <w:r>
+        <w:rPr>
+          <w:rFonts w:cs="Khmer OS" w:ascii="Hack" w:hAnsi="Hack"/>
+          <w:b w:val="false"/>
+          <w:bCs w:val="false"/>
+          <w:sz w:val="24"/>
+          <w:szCs w:val="24"/>
+        </w:rPr>
+        <w:tab/>
+        <w:tab/>
+      </w:r>
+    </w:p>
+    <w:p>
+      <w:pPr>
+        <w:pStyle w:val="Normal"/>
+        <w:bidi w:val="0"/>
+        <w:jc w:val="left"/>
+        <w:rPr>
+          <w:rFonts w:ascii="Khmer OS" w:hAnsi="Khmer OS" w:cs="Khmer OS"/>
+          <w:b w:val="false"/>
+          <w:b w:val="false"/>
+          <w:bCs w:val="false"/>
+          <w:sz w:val="24"/>
+          <w:szCs w:val="24"/>
+        </w:rPr>
+      </w:pPr>
+      <w:r>
+        <w:rPr>
+          <w:rFonts w:cs="Khmer OS" w:ascii="Hack" w:hAnsi="Hack"/>
+          <w:b w:val="false"/>
+          <w:bCs w:val="false"/>
+          <w:sz w:val="24"/>
+          <w:szCs w:val="24"/>
+        </w:rPr>
+        <w:tab/>
+        <w:tab/>
+      </w:r>
+      <w:r>
+        <w:rPr>
+          <w:rFonts w:cs="Khmer OS" w:ascii="Hack" w:hAnsi="Hack"/>
+          <w:b w:val="false"/>
+          <w:bCs w:val="false"/>
+          <w:sz w:val="24"/>
+          <w:szCs w:val="24"/>
+          <w:u w:val="single"/>
+        </w:rPr>
+        <w:t xml:space="preserve">A. Initialize objects </w:t>
+      </w:r>
+      <w:r>
+        <w:rPr>
+          <w:rFonts w:ascii="Hack" w:hAnsi="Hack" w:cs="Khmer OS"/>
+          <w:b w:val="false"/>
+          <w:b w:val="false"/>
+          <w:bCs w:val="false"/>
+          <w:sz w:val="21"/>
+          <w:sz w:val="21"/>
+          <w:szCs w:val="24"/>
+          <w:u w:val="single"/>
+        </w:rPr>
+        <w:t xml:space="preserve">ចំនួន </w:t>
+      </w:r>
+      <w:r>
+        <w:rPr>
+          <w:rFonts w:cs="Khmer OS" w:ascii="Hack" w:hAnsi="Hack"/>
+          <w:b w:val="false"/>
+          <w:bCs w:val="false"/>
+          <w:sz w:val="24"/>
+          <w:szCs w:val="24"/>
+          <w:u w:val="single"/>
+        </w:rPr>
+        <w:t>n</w:t>
+      </w:r>
+    </w:p>
+    <w:p>
+      <w:pPr>
+        <w:pStyle w:val="Normal"/>
+        <w:bidi w:val="0"/>
+        <w:jc w:val="left"/>
+        <w:rPr>
+          <w:rFonts w:ascii="Khmer OS" w:hAnsi="Khmer OS" w:cs="Khmer OS"/>
+          <w:b w:val="false"/>
+          <w:b w:val="false"/>
+          <w:bCs w:val="false"/>
+          <w:sz w:val="24"/>
+          <w:szCs w:val="24"/>
+        </w:rPr>
+      </w:pPr>
+      <w:r>
+        <w:rPr>
+          <w:rFonts w:cs="Khmer OS" w:ascii="Hack" w:hAnsi="Hack"/>
+          <w:b w:val="false"/>
+          <w:bCs w:val="false"/>
+          <w:sz w:val="24"/>
+          <w:szCs w:val="24"/>
+        </w:rPr>
+        <w:tab/>
+        <w:tab/>
+        <w:t>for  (int i = 0; i&lt; n; i++){</w:t>
+      </w:r>
+    </w:p>
+    <w:p>
+      <w:pPr>
+        <w:pStyle w:val="Normal"/>
+        <w:bidi w:val="0"/>
+        <w:jc w:val="left"/>
+        <w:rPr>
+          <w:rFonts w:ascii="Khmer OS" w:hAnsi="Khmer OS" w:cs="Khmer OS"/>
+          <w:b w:val="false"/>
+          <w:b w:val="false"/>
+          <w:bCs w:val="false"/>
+          <w:sz w:val="24"/>
+          <w:szCs w:val="24"/>
+        </w:rPr>
+      </w:pPr>
+      <w:r>
+        <w:rPr>
+          <w:rFonts w:cs="Khmer OS" w:ascii="Hack" w:hAnsi="Hack"/>
+          <w:b w:val="false"/>
+          <w:bCs w:val="false"/>
+          <w:sz w:val="24"/>
+          <w:szCs w:val="24"/>
+        </w:rPr>
+        <w:tab/>
+        <w:tab/>
+        <w:tab/>
         <w:t>lect[i] = Lecturer();</w:t>
       </w:r>
     </w:p>
@@ -1857,6 +2761,84 @@
         </w:rPr>
         <w:tab/>
         <w:tab/>
+        <w:tab/>
+        <w:t xml:space="preserve">// </w:t>
+      </w:r>
+      <w:r>
+        <w:rPr>
+          <w:rFonts w:ascii="Hack" w:hAnsi="Hack" w:cs="Khmer OS"/>
+          <w:b w:val="false"/>
+          <w:b w:val="false"/>
+          <w:bCs w:val="false"/>
+          <w:sz w:val="21"/>
+          <w:sz w:val="21"/>
+          <w:szCs w:val="24"/>
+        </w:rPr>
+        <w:t xml:space="preserve">បញ្ចូលតម្លៃអោយ </w:t>
+      </w:r>
+      <w:r>
+        <w:rPr>
+          <w:rFonts w:cs="Khmer OS" w:ascii="Hack" w:hAnsi="Hack"/>
+          <w:b w:val="false"/>
+          <w:bCs w:val="false"/>
+          <w:sz w:val="24"/>
+          <w:szCs w:val="24"/>
+        </w:rPr>
+        <w:t>static member</w:t>
+      </w:r>
+    </w:p>
+    <w:p>
+      <w:pPr>
+        <w:pStyle w:val="Normal"/>
+        <w:bidi w:val="0"/>
+        <w:jc w:val="left"/>
+        <w:rPr>
+          <w:rFonts w:ascii="Khmer OS" w:hAnsi="Khmer OS" w:cs="Khmer OS"/>
+          <w:b w:val="false"/>
+          <w:b w:val="false"/>
+          <w:bCs w:val="false"/>
+          <w:sz w:val="24"/>
+          <w:szCs w:val="24"/>
+        </w:rPr>
+      </w:pPr>
+      <w:r>
+        <w:rPr>
+          <w:rFonts w:cs="Khmer OS" w:ascii="Hack" w:hAnsi="Hack"/>
+          <w:b w:val="false"/>
+          <w:bCs w:val="false"/>
+          <w:sz w:val="24"/>
+          <w:szCs w:val="24"/>
+        </w:rPr>
+        <w:tab/>
+        <w:tab/>
+        <w:tab/>
+        <w:t>cout&lt;&lt;”Input rate= “; cin&gt;&gt;lect[i].rate;</w:t>
+      </w:r>
+    </w:p>
+    <w:p>
+      <w:pPr>
+        <w:pStyle w:val="Normal"/>
+        <w:bidi w:val="0"/>
+        <w:jc w:val="left"/>
+        <w:rPr>
+          <w:rFonts w:ascii="Khmer OS" w:hAnsi="Khmer OS" w:cs="Khmer OS"/>
+          <w:b w:val="false"/>
+          <w:b w:val="false"/>
+          <w:bCs w:val="false"/>
+          <w:sz w:val="24"/>
+          <w:szCs w:val="24"/>
+        </w:rPr>
+      </w:pPr>
+      <w:r>
+        <w:rPr>
+          <w:rFonts w:cs="Khmer OS" w:ascii="Hack" w:hAnsi="Hack"/>
+          <w:b w:val="false"/>
+          <w:bCs w:val="false"/>
+          <w:sz w:val="24"/>
+          <w:szCs w:val="24"/>
+        </w:rPr>
+        <w:tab/>
+        <w:tab/>
         <w:t>}</w:t>
       </w:r>
     </w:p>
@@ -1909,17 +2891,18 @@
           <w:szCs w:val="24"/>
         </w:rPr>
         <w:tab/>
-      </w:r>
-      <w:r>
-        <w:rPr>
-          <w:rFonts w:cs="Khmer OS" w:ascii="Hack" w:hAnsi="Hack"/>
-          <w:b w:val="false"/>
-          <w:bCs w:val="false"/>
-          <w:sz w:val="24"/>
-          <w:szCs w:val="24"/>
-          <w:u w:val="single"/>
-        </w:rPr>
-        <w:t xml:space="preserve">3. </w:t>
+        <w:tab/>
+      </w:r>
+      <w:r>
+        <w:rPr>
+          <w:rFonts w:cs="Khmer OS" w:ascii="Hack" w:hAnsi="Hack"/>
+          <w:b w:val="false"/>
+          <w:bCs w:val="false"/>
+          <w:sz w:val="24"/>
+          <w:szCs w:val="24"/>
+          <w:u w:val="single"/>
+        </w:rPr>
+        <w:t xml:space="preserve">B. </w:t>
       </w:r>
       <w:r>
         <w:rPr>
@@ -1927,23 +2910,183 @@
           <w:b w:val="false"/>
           <w:b w:val="false"/>
           <w:bCs w:val="false"/>
-          <w:sz w:val="24"/>
-          <w:sz w:val="21"/>
-          <w:szCs w:val="24"/>
-          <w:u w:val="single"/>
-        </w:rPr>
-        <w:t xml:space="preserve">អនុវត្តក្នុង </w:t>
-      </w:r>
-      <w:r>
-        <w:rPr>
-          <w:rFonts w:cs="Khmer OS" w:ascii="Hack" w:hAnsi="Hack"/>
-          <w:b w:val="false"/>
-          <w:bCs w:val="false"/>
-          <w:sz w:val="24"/>
-          <w:szCs w:val="24"/>
-          <w:u w:val="single"/>
-        </w:rPr>
-        <w:t>main:</w:t>
+          <w:sz w:val="21"/>
+          <w:sz w:val="21"/>
+          <w:szCs w:val="24"/>
+          <w:u w:val="single"/>
+        </w:rPr>
+        <w:t xml:space="preserve">បង្ហាញតម្លៃ </w:t>
+      </w:r>
+      <w:r>
+        <w:rPr>
+          <w:rFonts w:cs="Khmer OS" w:ascii="Hack" w:hAnsi="Hack"/>
+          <w:b w:val="false"/>
+          <w:bCs w:val="false"/>
+          <w:sz w:val="24"/>
+          <w:szCs w:val="24"/>
+          <w:u w:val="single"/>
+        </w:rPr>
+        <w:t>objects</w:t>
+      </w:r>
+    </w:p>
+    <w:p>
+      <w:pPr>
+        <w:pStyle w:val="Normal"/>
+        <w:bidi w:val="0"/>
+        <w:jc w:val="left"/>
+        <w:rPr>
+          <w:rFonts w:ascii="Khmer OS" w:hAnsi="Khmer OS" w:cs="Khmer OS"/>
+          <w:b w:val="false"/>
+          <w:b w:val="false"/>
+          <w:bCs w:val="false"/>
+          <w:sz w:val="24"/>
+          <w:szCs w:val="24"/>
+        </w:rPr>
+      </w:pPr>
+      <w:r>
+        <w:rPr>
+          <w:rFonts w:cs="Khmer OS" w:ascii="Hack" w:hAnsi="Hack"/>
+          <w:b w:val="false"/>
+          <w:bCs w:val="false"/>
+          <w:sz w:val="24"/>
+          <w:szCs w:val="24"/>
+        </w:rPr>
+        <w:tab/>
+        <w:tab/>
+        <w:t>for  (int i = 0; i&lt; 5; i++){</w:t>
+      </w:r>
+    </w:p>
+    <w:p>
+      <w:pPr>
+        <w:pStyle w:val="Normal"/>
+        <w:bidi w:val="0"/>
+        <w:jc w:val="left"/>
+        <w:rPr>
+          <w:rFonts w:ascii="Khmer OS" w:hAnsi="Khmer OS" w:cs="Khmer OS"/>
+          <w:b w:val="false"/>
+          <w:b w:val="false"/>
+          <w:bCs w:val="false"/>
+          <w:sz w:val="24"/>
+          <w:szCs w:val="24"/>
+        </w:rPr>
+      </w:pPr>
+      <w:r>
+        <w:rPr>
+          <w:rFonts w:cs="Khmer OS" w:ascii="Hack" w:hAnsi="Hack"/>
+          <w:b w:val="false"/>
+          <w:bCs w:val="false"/>
+          <w:sz w:val="24"/>
+          <w:szCs w:val="24"/>
+        </w:rPr>
+        <w:tab/>
+        <w:tab/>
+        <w:tab/>
+        <w:t>lect[i] = Lecturer();</w:t>
+      </w:r>
+    </w:p>
+    <w:p>
+      <w:pPr>
+        <w:pStyle w:val="Normal"/>
+        <w:bidi w:val="0"/>
+        <w:jc w:val="left"/>
+        <w:rPr>
+          <w:rFonts w:ascii="Khmer OS" w:hAnsi="Khmer OS" w:cs="Khmer OS"/>
+          <w:b w:val="false"/>
+          <w:b w:val="false"/>
+          <w:bCs w:val="false"/>
+          <w:sz w:val="24"/>
+          <w:szCs w:val="24"/>
+        </w:rPr>
+      </w:pPr>
+      <w:r>
+        <w:rPr>
+          <w:rFonts w:cs="Khmer OS" w:ascii="Hack" w:hAnsi="Hack"/>
+          <w:b w:val="false"/>
+          <w:bCs w:val="false"/>
+          <w:sz w:val="24"/>
+          <w:szCs w:val="24"/>
+        </w:rPr>
+        <w:tab/>
+        <w:tab/>
+        <w:tab/>
+        <w:t xml:space="preserve">// </w:t>
+      </w:r>
+      <w:r>
+        <w:rPr>
+          <w:rFonts w:ascii="Hack" w:hAnsi="Hack" w:cs="Khmer OS"/>
+          <w:b w:val="false"/>
+          <w:b w:val="false"/>
+          <w:bCs w:val="false"/>
+          <w:sz w:val="21"/>
+          <w:sz w:val="21"/>
+          <w:szCs w:val="24"/>
+        </w:rPr>
+        <w:t xml:space="preserve">បញ្ចូលតម្លៃអោយ </w:t>
+      </w:r>
+      <w:r>
+        <w:rPr>
+          <w:rFonts w:cs="Khmer OS" w:ascii="Hack" w:hAnsi="Hack"/>
+          <w:b w:val="false"/>
+          <w:bCs w:val="false"/>
+          <w:sz w:val="24"/>
+          <w:szCs w:val="24"/>
+        </w:rPr>
+        <w:t>static member</w:t>
+      </w:r>
+    </w:p>
+    <w:p>
+      <w:pPr>
+        <w:pStyle w:val="Normal"/>
+        <w:bidi w:val="0"/>
+        <w:jc w:val="left"/>
+        <w:rPr>
+          <w:rFonts w:ascii="Khmer OS" w:hAnsi="Khmer OS" w:cs="Khmer OS"/>
+          <w:b w:val="false"/>
+          <w:b w:val="false"/>
+          <w:bCs w:val="false"/>
+          <w:sz w:val="24"/>
+          <w:szCs w:val="24"/>
+        </w:rPr>
+      </w:pPr>
+      <w:r>
+        <w:rPr>
+          <w:rFonts w:cs="Khmer OS" w:ascii="Hack" w:hAnsi="Hack"/>
+          <w:b w:val="false"/>
+          <w:bCs w:val="false"/>
+          <w:sz w:val="24"/>
+          <w:szCs w:val="24"/>
+        </w:rPr>
+        <w:tab/>
+        <w:tab/>
+        <w:tab/>
+        <w:t>cout&lt;&lt;”Rate= “&lt;&lt;lect[i].rate;</w:t>
+      </w:r>
+    </w:p>
+    <w:p>
+      <w:pPr>
+        <w:pStyle w:val="Normal"/>
+        <w:bidi w:val="0"/>
+        <w:jc w:val="left"/>
+        <w:rPr>
+          <w:rFonts w:ascii="Khmer OS" w:hAnsi="Khmer OS" w:cs="Khmer OS"/>
+          <w:b w:val="false"/>
+          <w:b w:val="false"/>
+          <w:bCs w:val="false"/>
+          <w:sz w:val="24"/>
+          <w:szCs w:val="24"/>
+        </w:rPr>
+      </w:pPr>
+      <w:r>
+        <w:rPr>
+          <w:rFonts w:cs="Khmer OS" w:ascii="Hack" w:hAnsi="Hack"/>
+          <w:b w:val="false"/>
+          <w:bCs w:val="false"/>
+          <w:sz w:val="24"/>
+          <w:szCs w:val="24"/>
+        </w:rPr>
+        <w:tab/>
+        <w:tab/>
+        <w:t>}</w:t>
       </w:r>
     </w:p>
     <w:p>
@@ -1953,356 +3096,126 @@
         <w:jc w:val="left"/>
         <w:rPr>
           <w:rFonts w:ascii="Hack" w:hAnsi="Hack"/>
-          <w:u w:val="single"/>
-        </w:rPr>
-      </w:pPr>
-      <w:r>
-        <w:rPr>
-          <w:rFonts w:cs="Khmer OS" w:ascii="Khmer OS" w:hAnsi="Khmer OS"/>
-          <w:b w:val="false"/>
-          <w:bCs w:val="false"/>
-          <w:sz w:val="24"/>
-          <w:szCs w:val="24"/>
-        </w:rPr>
-      </w:r>
-    </w:p>
-    <w:p>
-      <w:pPr>
-        <w:pStyle w:val="Normal"/>
-        <w:bidi w:val="0"/>
-        <w:jc w:val="left"/>
-        <w:rPr>
-          <w:rFonts w:ascii="Khmer OS" w:hAnsi="Khmer OS" w:cs="Khmer OS"/>
-          <w:b w:val="false"/>
-          <w:b w:val="false"/>
-          <w:bCs w:val="false"/>
-          <w:sz w:val="24"/>
-          <w:szCs w:val="24"/>
-          <w:u w:val="none"/>
-        </w:rPr>
-      </w:pPr>
-      <w:r>
-        <w:rPr>
-          <w:rFonts w:cs="Khmer OS" w:ascii="Hack" w:hAnsi="Hack"/>
-          <w:b w:val="false"/>
-          <w:bCs w:val="false"/>
-          <w:sz w:val="24"/>
-          <w:szCs w:val="24"/>
-          <w:u w:val="none"/>
-        </w:rPr>
-        <w:tab/>
-      </w:r>
-      <w:r>
-        <w:rPr>
-          <w:rFonts w:cs="Khmer OS" w:ascii="Hack" w:hAnsi="Hack"/>
-          <w:b w:val="false"/>
-          <w:bCs w:val="false"/>
-          <w:sz w:val="24"/>
-          <w:szCs w:val="24"/>
-          <w:u w:val="single"/>
-        </w:rPr>
-        <w:t>C. Sort</w:t>
-      </w:r>
-    </w:p>
-    <w:p>
-      <w:pPr>
-        <w:pStyle w:val="Normal"/>
-        <w:bidi w:val="0"/>
-        <w:jc w:val="left"/>
-        <w:rPr>
-          <w:rFonts w:ascii="Khmer OS" w:hAnsi="Khmer OS" w:cs="Khmer OS"/>
-          <w:b w:val="false"/>
-          <w:b w:val="false"/>
-          <w:bCs w:val="false"/>
-          <w:sz w:val="24"/>
-          <w:szCs w:val="24"/>
-          <w:u w:val="none"/>
-        </w:rPr>
-      </w:pPr>
-      <w:r>
-        <w:rPr>
-          <w:rFonts w:cs="Khmer OS" w:ascii="Hack" w:hAnsi="Hack"/>
-          <w:b w:val="false"/>
-          <w:bCs w:val="false"/>
-          <w:sz w:val="24"/>
-          <w:szCs w:val="24"/>
-          <w:u w:val="none"/>
-        </w:rPr>
-        <w:tab/>
-        <w:t>void sort(Lecturer lect[], float incomeLecture[],int n){</w:t>
-      </w:r>
-    </w:p>
-    <w:p>
-      <w:pPr>
-        <w:pStyle w:val="Normal"/>
-        <w:bidi w:val="0"/>
-        <w:jc w:val="left"/>
-        <w:rPr>
-          <w:rFonts w:ascii="Khmer OS" w:hAnsi="Khmer OS" w:cs="Khmer OS"/>
-          <w:b w:val="false"/>
-          <w:b w:val="false"/>
-          <w:bCs w:val="false"/>
-          <w:sz w:val="24"/>
-          <w:szCs w:val="24"/>
-          <w:u w:val="none"/>
-        </w:rPr>
-      </w:pPr>
-      <w:r>
-        <w:rPr>
-          <w:rFonts w:cs="Khmer OS" w:ascii="Hack" w:hAnsi="Hack"/>
-          <w:b w:val="false"/>
-          <w:bCs w:val="false"/>
-          <w:sz w:val="24"/>
-          <w:szCs w:val="24"/>
-          <w:u w:val="none"/>
-        </w:rPr>
-        <w:tab/>
-        <w:tab/>
-        <w:t>Lecturer temp;</w:t>
-      </w:r>
-    </w:p>
-    <w:p>
-      <w:pPr>
-        <w:pStyle w:val="Normal"/>
-        <w:bidi w:val="0"/>
-        <w:jc w:val="left"/>
-        <w:rPr>
-          <w:rFonts w:ascii="Khmer OS" w:hAnsi="Khmer OS" w:cs="Khmer OS"/>
-          <w:b w:val="false"/>
-          <w:b w:val="false"/>
-          <w:bCs w:val="false"/>
-          <w:sz w:val="24"/>
-          <w:szCs w:val="24"/>
-          <w:u w:val="none"/>
-        </w:rPr>
-      </w:pPr>
-      <w:r>
-        <w:rPr>
-          <w:rFonts w:cs="Khmer OS" w:ascii="Hack" w:hAnsi="Hack"/>
-          <w:b w:val="false"/>
-          <w:bCs w:val="false"/>
-          <w:sz w:val="24"/>
-          <w:szCs w:val="24"/>
-          <w:u w:val="none"/>
-        </w:rPr>
-        <w:tab/>
-        <w:tab/>
-        <w:t>for (int i =0; i &lt; n; i++){</w:t>
-      </w:r>
-    </w:p>
-    <w:p>
-      <w:pPr>
-        <w:pStyle w:val="Normal"/>
-        <w:bidi w:val="0"/>
-        <w:jc w:val="left"/>
-        <w:rPr>
-          <w:rFonts w:ascii="Khmer OS" w:hAnsi="Khmer OS" w:cs="Khmer OS"/>
-          <w:b w:val="false"/>
-          <w:b w:val="false"/>
-          <w:bCs w:val="false"/>
-          <w:sz w:val="24"/>
-          <w:szCs w:val="24"/>
-          <w:u w:val="none"/>
-        </w:rPr>
-      </w:pPr>
-      <w:r>
-        <w:rPr>
-          <w:rFonts w:cs="Khmer OS" w:ascii="Hack" w:hAnsi="Hack"/>
-          <w:b w:val="false"/>
-          <w:bCs w:val="false"/>
-          <w:sz w:val="24"/>
-          <w:szCs w:val="24"/>
-          <w:u w:val="none"/>
-        </w:rPr>
-        <w:tab/>
-        <w:tab/>
-        <w:tab/>
-        <w:t>for (int j = i+1; j&lt;n; j++){</w:t>
-        <w:tab/>
-        <w:tab/>
-        <w:tab/>
-      </w:r>
-    </w:p>
-    <w:p>
-      <w:pPr>
-        <w:pStyle w:val="Normal"/>
-        <w:bidi w:val="0"/>
-        <w:jc w:val="left"/>
-        <w:rPr>
-          <w:rFonts w:ascii="Khmer OS" w:hAnsi="Khmer OS" w:cs="Khmer OS"/>
-          <w:b w:val="false"/>
-          <w:b w:val="false"/>
-          <w:bCs w:val="false"/>
-          <w:sz w:val="24"/>
-          <w:szCs w:val="24"/>
-          <w:u w:val="none"/>
-        </w:rPr>
-      </w:pPr>
-      <w:r>
-        <w:rPr>
-          <w:rFonts w:cs="Khmer OS" w:ascii="Hack" w:hAnsi="Hack"/>
-          <w:b w:val="false"/>
-          <w:bCs w:val="false"/>
-          <w:sz w:val="24"/>
-          <w:szCs w:val="24"/>
-          <w:u w:val="none"/>
-        </w:rPr>
-        <w:tab/>
-        <w:tab/>
-        <w:tab/>
-        <w:tab/>
-        <w:t>temp = lect[i];</w:t>
-      </w:r>
-    </w:p>
-    <w:p>
-      <w:pPr>
-        <w:pStyle w:val="Normal"/>
-        <w:bidi w:val="0"/>
-        <w:jc w:val="left"/>
-        <w:rPr>
-          <w:rFonts w:ascii="Khmer OS" w:hAnsi="Khmer OS" w:cs="Khmer OS"/>
-          <w:b w:val="false"/>
-          <w:b w:val="false"/>
-          <w:bCs w:val="false"/>
-          <w:sz w:val="24"/>
-          <w:szCs w:val="24"/>
-          <w:u w:val="none"/>
-        </w:rPr>
-      </w:pPr>
-      <w:r>
-        <w:rPr>
-          <w:rFonts w:cs="Khmer OS" w:ascii="Hack" w:hAnsi="Hack"/>
-          <w:b w:val="false"/>
-          <w:bCs w:val="false"/>
-          <w:sz w:val="24"/>
-          <w:szCs w:val="24"/>
-          <w:u w:val="none"/>
-        </w:rPr>
-        <w:tab/>
-        <w:tab/>
-        <w:tab/>
-        <w:tab/>
-        <w:t xml:space="preserve">if (incomeLecture[j] &lt; </w:t>
-        <w:tab/>
-        <w:tab/>
-        <w:tab/>
-        <w:tab/>
-        <w:tab/>
-        <w:tab/>
-        <w:tab/>
-        <w:t>incomeLecture[i]){</w:t>
-      </w:r>
-    </w:p>
-    <w:p>
-      <w:pPr>
-        <w:pStyle w:val="Normal"/>
-        <w:bidi w:val="0"/>
-        <w:jc w:val="left"/>
+        </w:rPr>
+      </w:pPr>
+      <w:r>
         <w:rPr>
           <w:rFonts w:ascii="Hack" w:hAnsi="Hack"/>
         </w:rPr>
-      </w:pPr>
-      <w:r>
-        <w:rPr>
-          <w:rFonts w:cs="Khmer OS" w:ascii="Khmer OS" w:hAnsi="Khmer OS"/>
-          <w:b w:val="false"/>
-          <w:bCs w:val="false"/>
-          <w:sz w:val="24"/>
-          <w:szCs w:val="24"/>
-          <w:u w:val="none"/>
-        </w:rPr>
-      </w:r>
-    </w:p>
-    <w:p>
-      <w:pPr>
-        <w:pStyle w:val="Normal"/>
-        <w:bidi w:val="0"/>
-        <w:jc w:val="left"/>
-        <w:rPr>
-          <w:rFonts w:ascii="Khmer OS" w:hAnsi="Khmer OS" w:cs="Khmer OS"/>
-          <w:b w:val="false"/>
-          <w:b w:val="false"/>
-          <w:bCs w:val="false"/>
-          <w:sz w:val="24"/>
-          <w:szCs w:val="24"/>
-          <w:u w:val="none"/>
-        </w:rPr>
-      </w:pPr>
-      <w:r>
-        <w:rPr>
-          <w:rFonts w:cs="Khmer OS" w:ascii="Hack" w:hAnsi="Hack"/>
-          <w:b w:val="false"/>
-          <w:bCs w:val="false"/>
-          <w:sz w:val="24"/>
-          <w:szCs w:val="24"/>
-          <w:u w:val="none"/>
-        </w:rPr>
-        <w:tab/>
-        <w:tab/>
-        <w:tab/>
-        <w:tab/>
-        <w:tab/>
-        <w:t>lect[j] = lect[i];</w:t>
-      </w:r>
-    </w:p>
-    <w:p>
-      <w:pPr>
-        <w:pStyle w:val="Normal"/>
-        <w:bidi w:val="0"/>
-        <w:jc w:val="left"/>
-        <w:rPr>
-          <w:rFonts w:ascii="Khmer OS" w:hAnsi="Khmer OS" w:cs="Khmer OS"/>
-          <w:b w:val="false"/>
-          <w:b w:val="false"/>
-          <w:bCs w:val="false"/>
-          <w:sz w:val="24"/>
-          <w:szCs w:val="24"/>
-          <w:u w:val="none"/>
-        </w:rPr>
-      </w:pPr>
-      <w:r>
-        <w:rPr>
-          <w:rFonts w:cs="Khmer OS" w:ascii="Hack" w:hAnsi="Hack"/>
-          <w:b w:val="false"/>
-          <w:bCs w:val="false"/>
-          <w:sz w:val="24"/>
-          <w:szCs w:val="24"/>
-          <w:u w:val="none"/>
-        </w:rPr>
-        <w:tab/>
-        <w:tab/>
-        <w:tab/>
-        <w:tab/>
-        <w:tab/>
-        <w:t>lect[i] = temp;</w:t>
-      </w:r>
-    </w:p>
-    <w:p>
-      <w:pPr>
-        <w:pStyle w:val="Normal"/>
-        <w:bidi w:val="0"/>
-        <w:jc w:val="left"/>
-        <w:rPr>
-          <w:rFonts w:ascii="Khmer OS" w:hAnsi="Khmer OS" w:cs="Khmer OS"/>
-          <w:b w:val="false"/>
-          <w:b w:val="false"/>
-          <w:bCs w:val="false"/>
-          <w:sz w:val="24"/>
-          <w:szCs w:val="24"/>
-          <w:u w:val="none"/>
-        </w:rPr>
-      </w:pPr>
-      <w:r>
-        <w:rPr>
-          <w:rFonts w:cs="Khmer OS" w:ascii="Hack" w:hAnsi="Hack"/>
-          <w:b w:val="false"/>
-          <w:bCs w:val="false"/>
-          <w:sz w:val="24"/>
-          <w:szCs w:val="24"/>
-          <w:u w:val="none"/>
-        </w:rPr>
-        <w:tab/>
-        <w:tab/>
+      </w:r>
+    </w:p>
+    <w:p>
+      <w:pPr>
+        <w:pStyle w:val="Normal"/>
+        <w:bidi w:val="0"/>
+        <w:jc w:val="left"/>
+        <w:rPr>
+          <w:rFonts w:ascii="Khmer OS" w:hAnsi="Khmer OS" w:cs="Khmer OS"/>
+          <w:b w:val="false"/>
+          <w:b w:val="false"/>
+          <w:bCs w:val="false"/>
+          <w:sz w:val="24"/>
+          <w:szCs w:val="24"/>
+        </w:rPr>
+      </w:pPr>
+      <w:r>
+        <w:rPr>
+          <w:rFonts w:cs="Khmer OS" w:ascii="Hack" w:hAnsi="Hack"/>
+          <w:b w:val="false"/>
+          <w:bCs w:val="false"/>
+          <w:sz w:val="24"/>
+          <w:szCs w:val="24"/>
+        </w:rPr>
+        <w:tab/>
+        <w:tab/>
+        <w:t>// Give value to income per lecture</w:t>
+      </w:r>
+    </w:p>
+    <w:p>
+      <w:pPr>
+        <w:pStyle w:val="Normal"/>
+        <w:bidi w:val="0"/>
+        <w:jc w:val="left"/>
+        <w:rPr>
+          <w:rFonts w:ascii="Khmer OS" w:hAnsi="Khmer OS" w:cs="Khmer OS"/>
+          <w:b w:val="false"/>
+          <w:b w:val="false"/>
+          <w:bCs w:val="false"/>
+          <w:sz w:val="24"/>
+          <w:szCs w:val="24"/>
+        </w:rPr>
+      </w:pPr>
+      <w:r>
+        <w:rPr>
+          <w:rFonts w:cs="Khmer OS" w:ascii="Hack" w:hAnsi="Hack"/>
+          <w:b w:val="false"/>
+          <w:bCs w:val="false"/>
+          <w:sz w:val="24"/>
+          <w:szCs w:val="24"/>
+        </w:rPr>
+        <w:tab/>
+        <w:tab/>
+        <w:t>for (int i =0; i&lt; n; i++){</w:t>
+      </w:r>
+    </w:p>
+    <w:p>
+      <w:pPr>
+        <w:pStyle w:val="Normal"/>
+        <w:bidi w:val="0"/>
+        <w:jc w:val="left"/>
+        <w:rPr>
+          <w:rFonts w:ascii="Khmer OS" w:hAnsi="Khmer OS" w:cs="Khmer OS"/>
+          <w:b w:val="false"/>
+          <w:b w:val="false"/>
+          <w:bCs w:val="false"/>
+          <w:sz w:val="24"/>
+          <w:szCs w:val="24"/>
+        </w:rPr>
+      </w:pPr>
+      <w:r>
+        <w:rPr>
+          <w:rFonts w:cs="Khmer OS" w:ascii="Hack" w:hAnsi="Hack"/>
+          <w:b w:val="false"/>
+          <w:bCs w:val="false"/>
+          <w:sz w:val="24"/>
+          <w:szCs w:val="24"/>
+        </w:rPr>
+        <w:tab/>
+        <w:tab/>
+        <w:tab/>
+        <w:t xml:space="preserve">incomeLecture[i] = </w:t>
+        <w:tab/>
+        <w:tab/>
+        <w:tab/>
+        <w:tab/>
+        <w:tab/>
+        <w:tab/>
+        <w:t>lect[i].income(lect[i].rate);</w:t>
+        <w:tab/>
+      </w:r>
+    </w:p>
+    <w:p>
+      <w:pPr>
+        <w:pStyle w:val="Normal"/>
+        <w:bidi w:val="0"/>
+        <w:jc w:val="left"/>
+        <w:rPr>
+          <w:rFonts w:ascii="Khmer OS" w:hAnsi="Khmer OS" w:cs="Khmer OS"/>
+          <w:b w:val="false"/>
+          <w:b w:val="false"/>
+          <w:bCs w:val="false"/>
+          <w:sz w:val="24"/>
+          <w:szCs w:val="24"/>
+        </w:rPr>
+      </w:pPr>
+      <w:r>
+        <w:rPr>
+          <w:rFonts w:cs="Khmer OS" w:ascii="Hack" w:hAnsi="Hack"/>
+          <w:b w:val="false"/>
+          <w:bCs w:val="false"/>
+          <w:sz w:val="24"/>
+          <w:szCs w:val="24"/>
+        </w:rPr>
         <w:tab/>
         <w:tab/>
         <w:t>}</w:t>
@@ -2314,867 +3227,12 @@
         <w:bidi w:val="0"/>
         <w:jc w:val="left"/>
         <w:rPr>
-          <w:rFonts w:ascii="Khmer OS" w:hAnsi="Khmer OS" w:cs="Khmer OS"/>
-          <w:b w:val="false"/>
-          <w:b w:val="false"/>
-          <w:bCs w:val="false"/>
-          <w:sz w:val="24"/>
-          <w:szCs w:val="24"/>
-          <w:u w:val="none"/>
-        </w:rPr>
-      </w:pPr>
-      <w:r>
-        <w:rPr>
-          <w:rFonts w:cs="Khmer OS" w:ascii="Hack" w:hAnsi="Hack"/>
-          <w:b w:val="false"/>
-          <w:bCs w:val="false"/>
-          <w:sz w:val="24"/>
-          <w:szCs w:val="24"/>
-          <w:u w:val="none"/>
-        </w:rPr>
-        <w:tab/>
-        <w:tab/>
-        <w:tab/>
-        <w:t>}</w:t>
-      </w:r>
-    </w:p>
-    <w:p>
-      <w:pPr>
-        <w:pStyle w:val="Normal"/>
-        <w:bidi w:val="0"/>
-        <w:jc w:val="left"/>
-        <w:rPr>
-          <w:rFonts w:ascii="Khmer OS" w:hAnsi="Khmer OS" w:cs="Khmer OS"/>
-          <w:b w:val="false"/>
-          <w:b w:val="false"/>
-          <w:bCs w:val="false"/>
-          <w:sz w:val="24"/>
-          <w:szCs w:val="24"/>
-          <w:u w:val="none"/>
-        </w:rPr>
-      </w:pPr>
-      <w:r>
-        <w:rPr>
-          <w:rFonts w:cs="Khmer OS" w:ascii="Hack" w:hAnsi="Hack"/>
-          <w:b w:val="false"/>
-          <w:bCs w:val="false"/>
-          <w:sz w:val="24"/>
-          <w:szCs w:val="24"/>
-          <w:u w:val="none"/>
-        </w:rPr>
-        <w:tab/>
-        <w:tab/>
-        <w:t>}</w:t>
-      </w:r>
-    </w:p>
-    <w:p>
-      <w:pPr>
-        <w:pStyle w:val="Normal"/>
-        <w:bidi w:val="0"/>
-        <w:jc w:val="left"/>
-        <w:rPr>
-          <w:rFonts w:ascii="Khmer OS" w:hAnsi="Khmer OS" w:cs="Khmer OS"/>
-          <w:b w:val="false"/>
-          <w:b w:val="false"/>
-          <w:bCs w:val="false"/>
-          <w:sz w:val="24"/>
-          <w:szCs w:val="24"/>
-          <w:u w:val="none"/>
-        </w:rPr>
-      </w:pPr>
-      <w:r>
-        <w:rPr>
-          <w:rFonts w:cs="Khmer OS" w:ascii="Hack" w:hAnsi="Hack"/>
-          <w:b w:val="false"/>
-          <w:bCs w:val="false"/>
-          <w:sz w:val="24"/>
-          <w:szCs w:val="24"/>
-          <w:u w:val="none"/>
-        </w:rPr>
-        <w:tab/>
-        <w:t>}</w:t>
-      </w:r>
-    </w:p>
-    <w:p>
-      <w:pPr>
-        <w:pStyle w:val="Normal"/>
-        <w:bidi w:val="0"/>
-        <w:jc w:val="left"/>
-        <w:rPr>
-          <w:rFonts w:ascii="Khmer OS" w:hAnsi="Khmer OS" w:cs="Khmer OS"/>
-          <w:b w:val="false"/>
-          <w:b w:val="false"/>
-          <w:bCs w:val="false"/>
-          <w:sz w:val="24"/>
-          <w:szCs w:val="24"/>
-          <w:u w:val="none"/>
-        </w:rPr>
-      </w:pPr>
-      <w:r>
-        <w:rPr>
-          <w:rFonts w:cs="Khmer OS" w:ascii="Hack" w:hAnsi="Hack"/>
-          <w:b w:val="false"/>
-          <w:bCs w:val="false"/>
-          <w:sz w:val="24"/>
-          <w:szCs w:val="24"/>
-          <w:u w:val="none"/>
-        </w:rPr>
-        <w:tab/>
-      </w:r>
-    </w:p>
-    <w:p>
-      <w:pPr>
-        <w:pStyle w:val="Normal"/>
-        <w:bidi w:val="0"/>
-        <w:jc w:val="left"/>
-        <w:rPr>
-          <w:rFonts w:ascii="Khmer OS" w:hAnsi="Khmer OS" w:cs="Khmer OS"/>
-          <w:b w:val="false"/>
-          <w:b w:val="false"/>
-          <w:bCs w:val="false"/>
-          <w:sz w:val="24"/>
-          <w:szCs w:val="24"/>
-        </w:rPr>
-      </w:pPr>
-      <w:r>
-        <w:rPr>
-          <w:rFonts w:cs="Khmer OS" w:ascii="Hack" w:hAnsi="Hack"/>
-          <w:b w:val="false"/>
-          <w:bCs w:val="false"/>
-          <w:sz w:val="24"/>
-          <w:szCs w:val="24"/>
-        </w:rPr>
-        <w:tab/>
-        <w:t>main(){</w:t>
-      </w:r>
-    </w:p>
-    <w:p>
-      <w:pPr>
-        <w:pStyle w:val="Normal"/>
-        <w:bidi w:val="0"/>
-        <w:jc w:val="left"/>
-        <w:rPr>
-          <w:rFonts w:ascii="Khmer OS" w:hAnsi="Khmer OS" w:cs="Khmer OS"/>
-          <w:b w:val="false"/>
-          <w:b w:val="false"/>
-          <w:bCs w:val="false"/>
-          <w:sz w:val="24"/>
-          <w:szCs w:val="24"/>
-        </w:rPr>
-      </w:pPr>
-      <w:r>
-        <w:rPr>
-          <w:rFonts w:cs="Khmer OS" w:ascii="Hack" w:hAnsi="Hack"/>
-          <w:b w:val="false"/>
-          <w:bCs w:val="false"/>
-          <w:sz w:val="24"/>
-          <w:szCs w:val="24"/>
-        </w:rPr>
-        <w:tab/>
-        <w:tab/>
-        <w:t>int n = 5;</w:t>
-      </w:r>
-    </w:p>
-    <w:p>
-      <w:pPr>
-        <w:pStyle w:val="Normal"/>
-        <w:bidi w:val="0"/>
-        <w:jc w:val="left"/>
-        <w:rPr>
-          <w:rFonts w:ascii="Khmer OS" w:hAnsi="Khmer OS" w:cs="Khmer OS"/>
-          <w:b w:val="false"/>
-          <w:b w:val="false"/>
-          <w:bCs w:val="false"/>
-          <w:sz w:val="24"/>
-          <w:szCs w:val="24"/>
-        </w:rPr>
-      </w:pPr>
-      <w:r>
-        <w:rPr>
-          <w:rFonts w:cs="Khmer OS" w:ascii="Hack" w:hAnsi="Hack"/>
-          <w:b w:val="false"/>
-          <w:bCs w:val="false"/>
-          <w:sz w:val="24"/>
-          <w:szCs w:val="24"/>
-        </w:rPr>
-        <w:tab/>
-        <w:tab/>
-        <w:t>Lecturer lect[n];</w:t>
-      </w:r>
-    </w:p>
-    <w:p>
-      <w:pPr>
-        <w:pStyle w:val="Normal"/>
-        <w:bidi w:val="0"/>
-        <w:jc w:val="left"/>
-        <w:rPr>
-          <w:rFonts w:ascii="Khmer OS" w:hAnsi="Khmer OS" w:cs="Khmer OS"/>
-          <w:b w:val="false"/>
-          <w:b w:val="false"/>
-          <w:bCs w:val="false"/>
-          <w:sz w:val="24"/>
-          <w:szCs w:val="24"/>
-        </w:rPr>
-      </w:pPr>
-      <w:r>
-        <w:rPr>
-          <w:rFonts w:cs="Khmer OS" w:ascii="Hack" w:hAnsi="Hack"/>
-          <w:b w:val="false"/>
-          <w:bCs w:val="false"/>
-          <w:sz w:val="24"/>
-          <w:szCs w:val="24"/>
-        </w:rPr>
-        <w:tab/>
-        <w:tab/>
-        <w:t>float incomeLecture[n];</w:t>
-      </w:r>
-    </w:p>
-    <w:p>
-      <w:pPr>
-        <w:pStyle w:val="Normal"/>
-        <w:bidi w:val="0"/>
-        <w:jc w:val="left"/>
-        <w:rPr>
-          <w:rFonts w:ascii="Khmer OS" w:hAnsi="Khmer OS" w:cs="Khmer OS"/>
-          <w:b w:val="false"/>
-          <w:b w:val="false"/>
-          <w:bCs w:val="false"/>
-          <w:sz w:val="24"/>
-          <w:szCs w:val="24"/>
-        </w:rPr>
-      </w:pPr>
-      <w:r>
-        <w:rPr>
-          <w:rFonts w:cs="Khmer OS" w:ascii="Hack" w:hAnsi="Hack"/>
-          <w:b w:val="false"/>
-          <w:bCs w:val="false"/>
-          <w:sz w:val="24"/>
-          <w:szCs w:val="24"/>
-        </w:rPr>
-        <w:tab/>
-        <w:tab/>
-      </w:r>
-    </w:p>
-    <w:p>
-      <w:pPr>
-        <w:pStyle w:val="Normal"/>
-        <w:bidi w:val="0"/>
-        <w:jc w:val="left"/>
-        <w:rPr>
-          <w:rFonts w:ascii="Khmer OS" w:hAnsi="Khmer OS" w:cs="Khmer OS"/>
-          <w:b w:val="false"/>
-          <w:b w:val="false"/>
-          <w:bCs w:val="false"/>
-          <w:sz w:val="24"/>
-          <w:szCs w:val="24"/>
-        </w:rPr>
-      </w:pPr>
-      <w:r>
-        <w:rPr>
-          <w:rFonts w:cs="Khmer OS" w:ascii="Hack" w:hAnsi="Hack"/>
-          <w:b w:val="false"/>
-          <w:bCs w:val="false"/>
-          <w:sz w:val="24"/>
-          <w:szCs w:val="24"/>
-        </w:rPr>
-        <w:tab/>
-        <w:tab/>
-      </w:r>
-      <w:r>
-        <w:rPr>
-          <w:rFonts w:cs="Khmer OS" w:ascii="Hack" w:hAnsi="Hack"/>
-          <w:b w:val="false"/>
-          <w:bCs w:val="false"/>
-          <w:sz w:val="24"/>
-          <w:szCs w:val="24"/>
-          <w:u w:val="single"/>
-        </w:rPr>
-        <w:t xml:space="preserve">A. Initialize objects </w:t>
-      </w:r>
-      <w:r>
-        <w:rPr>
-          <w:rFonts w:ascii="Hack" w:hAnsi="Hack" w:cs="Khmer OS"/>
-          <w:b w:val="false"/>
-          <w:b w:val="false"/>
-          <w:bCs w:val="false"/>
-          <w:sz w:val="24"/>
-          <w:sz w:val="21"/>
-          <w:szCs w:val="24"/>
-          <w:u w:val="single"/>
-        </w:rPr>
-        <w:t xml:space="preserve">ចំនួន </w:t>
-      </w:r>
-      <w:r>
-        <w:rPr>
-          <w:rFonts w:cs="Khmer OS" w:ascii="Hack" w:hAnsi="Hack"/>
-          <w:b w:val="false"/>
-          <w:bCs w:val="false"/>
-          <w:sz w:val="24"/>
-          <w:szCs w:val="24"/>
-          <w:u w:val="single"/>
-        </w:rPr>
-        <w:t>n</w:t>
-      </w:r>
-    </w:p>
-    <w:p>
-      <w:pPr>
-        <w:pStyle w:val="Normal"/>
-        <w:bidi w:val="0"/>
-        <w:jc w:val="left"/>
-        <w:rPr>
-          <w:rFonts w:ascii="Khmer OS" w:hAnsi="Khmer OS" w:cs="Khmer OS"/>
-          <w:b w:val="false"/>
-          <w:b w:val="false"/>
-          <w:bCs w:val="false"/>
-          <w:sz w:val="24"/>
-          <w:szCs w:val="24"/>
-        </w:rPr>
-      </w:pPr>
-      <w:r>
-        <w:rPr>
-          <w:rFonts w:cs="Khmer OS" w:ascii="Hack" w:hAnsi="Hack"/>
-          <w:b w:val="false"/>
-          <w:bCs w:val="false"/>
-          <w:sz w:val="24"/>
-          <w:szCs w:val="24"/>
-        </w:rPr>
-        <w:tab/>
-        <w:tab/>
-        <w:t>for  (int i = 0; i&lt; n; i++){</w:t>
-      </w:r>
-    </w:p>
-    <w:p>
-      <w:pPr>
-        <w:pStyle w:val="Normal"/>
-        <w:bidi w:val="0"/>
-        <w:jc w:val="left"/>
-        <w:rPr>
-          <w:rFonts w:ascii="Khmer OS" w:hAnsi="Khmer OS" w:cs="Khmer OS"/>
-          <w:b w:val="false"/>
-          <w:b w:val="false"/>
-          <w:bCs w:val="false"/>
-          <w:sz w:val="24"/>
-          <w:szCs w:val="24"/>
-        </w:rPr>
-      </w:pPr>
-      <w:r>
-        <w:rPr>
-          <w:rFonts w:cs="Khmer OS" w:ascii="Hack" w:hAnsi="Hack"/>
-          <w:b w:val="false"/>
-          <w:bCs w:val="false"/>
-          <w:sz w:val="24"/>
-          <w:szCs w:val="24"/>
-        </w:rPr>
-        <w:tab/>
-        <w:tab/>
-        <w:tab/>
-        <w:t>lect[i] = Lecturer();</w:t>
-      </w:r>
-    </w:p>
-    <w:p>
-      <w:pPr>
-        <w:pStyle w:val="Normal"/>
-        <w:bidi w:val="0"/>
-        <w:jc w:val="left"/>
-        <w:rPr>
-          <w:rFonts w:ascii="Khmer OS" w:hAnsi="Khmer OS" w:cs="Khmer OS"/>
-          <w:b w:val="false"/>
-          <w:b w:val="false"/>
-          <w:bCs w:val="false"/>
-          <w:sz w:val="24"/>
-          <w:szCs w:val="24"/>
-        </w:rPr>
-      </w:pPr>
-      <w:r>
-        <w:rPr>
-          <w:rFonts w:cs="Khmer OS" w:ascii="Hack" w:hAnsi="Hack"/>
-          <w:b w:val="false"/>
-          <w:bCs w:val="false"/>
-          <w:sz w:val="24"/>
-          <w:szCs w:val="24"/>
-        </w:rPr>
-        <w:tab/>
-        <w:tab/>
-        <w:tab/>
-        <w:t xml:space="preserve">// </w:t>
-      </w:r>
-      <w:r>
-        <w:rPr>
-          <w:rFonts w:ascii="Hack" w:hAnsi="Hack" w:cs="Khmer OS"/>
-          <w:b w:val="false"/>
-          <w:b w:val="false"/>
-          <w:bCs w:val="false"/>
-          <w:sz w:val="24"/>
-          <w:sz w:val="21"/>
-          <w:szCs w:val="24"/>
-        </w:rPr>
-        <w:t xml:space="preserve">បញ្ចូលតម្លៃអោយ </w:t>
-      </w:r>
-      <w:r>
-        <w:rPr>
-          <w:rFonts w:cs="Khmer OS" w:ascii="Hack" w:hAnsi="Hack"/>
-          <w:b w:val="false"/>
-          <w:bCs w:val="false"/>
-          <w:sz w:val="24"/>
-          <w:szCs w:val="24"/>
-        </w:rPr>
-        <w:t>static member</w:t>
-      </w:r>
-    </w:p>
-    <w:p>
-      <w:pPr>
-        <w:pStyle w:val="Normal"/>
-        <w:bidi w:val="0"/>
-        <w:jc w:val="left"/>
-        <w:rPr>
-          <w:rFonts w:ascii="Khmer OS" w:hAnsi="Khmer OS" w:cs="Khmer OS"/>
-          <w:b w:val="false"/>
-          <w:b w:val="false"/>
-          <w:bCs w:val="false"/>
-          <w:sz w:val="24"/>
-          <w:szCs w:val="24"/>
-        </w:rPr>
-      </w:pPr>
-      <w:r>
-        <w:rPr>
-          <w:rFonts w:cs="Khmer OS" w:ascii="Hack" w:hAnsi="Hack"/>
-          <w:b w:val="false"/>
-          <w:bCs w:val="false"/>
-          <w:sz w:val="24"/>
-          <w:szCs w:val="24"/>
-        </w:rPr>
-        <w:tab/>
-        <w:tab/>
-        <w:tab/>
-        <w:t>cout&lt;&lt;”Input rate= “; cin&gt;&gt;lect[i].rate;</w:t>
-      </w:r>
-    </w:p>
-    <w:p>
-      <w:pPr>
-        <w:pStyle w:val="Normal"/>
-        <w:bidi w:val="0"/>
-        <w:jc w:val="left"/>
-        <w:rPr>
-          <w:rFonts w:ascii="Khmer OS" w:hAnsi="Khmer OS" w:cs="Khmer OS"/>
-          <w:b w:val="false"/>
-          <w:b w:val="false"/>
-          <w:bCs w:val="false"/>
-          <w:sz w:val="24"/>
-          <w:szCs w:val="24"/>
-        </w:rPr>
-      </w:pPr>
-      <w:r>
-        <w:rPr>
-          <w:rFonts w:cs="Khmer OS" w:ascii="Hack" w:hAnsi="Hack"/>
-          <w:b w:val="false"/>
-          <w:bCs w:val="false"/>
-          <w:sz w:val="24"/>
-          <w:szCs w:val="24"/>
-        </w:rPr>
-        <w:tab/>
-        <w:tab/>
-        <w:t>}</w:t>
-      </w:r>
-    </w:p>
-    <w:p>
-      <w:pPr>
-        <w:pStyle w:val="Normal"/>
-        <w:bidi w:val="0"/>
-        <w:jc w:val="left"/>
-        <w:rPr>
-          <w:rFonts w:ascii="Khmer OS" w:hAnsi="Khmer OS" w:cs="Khmer OS"/>
-          <w:b w:val="false"/>
-          <w:b w:val="false"/>
-          <w:bCs w:val="false"/>
-          <w:sz w:val="24"/>
-          <w:szCs w:val="24"/>
-        </w:rPr>
-      </w:pPr>
-      <w:r>
-        <w:rPr>
-          <w:rFonts w:cs="Khmer OS" w:ascii="Hack" w:hAnsi="Hack"/>
-          <w:b w:val="false"/>
-          <w:bCs w:val="false"/>
-          <w:sz w:val="24"/>
-          <w:szCs w:val="24"/>
-        </w:rPr>
-        <w:tab/>
-        <w:tab/>
-      </w:r>
-    </w:p>
-    <w:p>
-      <w:pPr>
-        <w:pStyle w:val="Normal"/>
-        <w:bidi w:val="0"/>
-        <w:jc w:val="left"/>
-        <w:rPr>
-          <w:rFonts w:ascii="Khmer OS" w:hAnsi="Khmer OS" w:cs="Khmer OS"/>
-          <w:b w:val="false"/>
-          <w:b w:val="false"/>
-          <w:bCs w:val="false"/>
-          <w:sz w:val="24"/>
-          <w:szCs w:val="24"/>
-        </w:rPr>
-      </w:pPr>
-      <w:r>
-        <w:rPr>
-          <w:rFonts w:cs="Khmer OS" w:ascii="Hack" w:hAnsi="Hack"/>
-          <w:b w:val="false"/>
-          <w:bCs w:val="false"/>
-          <w:sz w:val="24"/>
-          <w:szCs w:val="24"/>
-        </w:rPr>
-        <w:tab/>
-        <w:tab/>
-      </w:r>
-      <w:r>
-        <w:rPr>
-          <w:rFonts w:cs="Khmer OS" w:ascii="Hack" w:hAnsi="Hack"/>
-          <w:b w:val="false"/>
-          <w:bCs w:val="false"/>
-          <w:sz w:val="24"/>
-          <w:szCs w:val="24"/>
-          <w:u w:val="single"/>
-        </w:rPr>
-        <w:t xml:space="preserve">B. </w:t>
-      </w:r>
-      <w:r>
-        <w:rPr>
-          <w:rFonts w:ascii="Hack" w:hAnsi="Hack" w:cs="Khmer OS"/>
-          <w:b w:val="false"/>
-          <w:b w:val="false"/>
-          <w:bCs w:val="false"/>
-          <w:sz w:val="24"/>
-          <w:sz w:val="21"/>
-          <w:szCs w:val="24"/>
-          <w:u w:val="single"/>
-        </w:rPr>
-        <w:t xml:space="preserve">បង្ហាញតម្លៃ </w:t>
-      </w:r>
-      <w:r>
-        <w:rPr>
-          <w:rFonts w:cs="Khmer OS" w:ascii="Hack" w:hAnsi="Hack"/>
-          <w:b w:val="false"/>
-          <w:bCs w:val="false"/>
-          <w:sz w:val="24"/>
-          <w:szCs w:val="24"/>
-          <w:u w:val="single"/>
-        </w:rPr>
-        <w:t>objects</w:t>
-      </w:r>
-    </w:p>
-    <w:p>
-      <w:pPr>
-        <w:pStyle w:val="Normal"/>
-        <w:bidi w:val="0"/>
-        <w:jc w:val="left"/>
-        <w:rPr>
-          <w:rFonts w:ascii="Khmer OS" w:hAnsi="Khmer OS" w:cs="Khmer OS"/>
-          <w:b w:val="false"/>
-          <w:b w:val="false"/>
-          <w:bCs w:val="false"/>
-          <w:sz w:val="24"/>
-          <w:szCs w:val="24"/>
-        </w:rPr>
-      </w:pPr>
-      <w:r>
-        <w:rPr>
-          <w:rFonts w:cs="Khmer OS" w:ascii="Hack" w:hAnsi="Hack"/>
-          <w:b w:val="false"/>
-          <w:bCs w:val="false"/>
-          <w:sz w:val="24"/>
-          <w:szCs w:val="24"/>
-        </w:rPr>
-        <w:tab/>
-        <w:tab/>
-        <w:t>for  (int i = 0; i&lt; 5; i++){</w:t>
-      </w:r>
-    </w:p>
-    <w:p>
-      <w:pPr>
-        <w:pStyle w:val="Normal"/>
-        <w:bidi w:val="0"/>
-        <w:jc w:val="left"/>
-        <w:rPr>
-          <w:rFonts w:ascii="Khmer OS" w:hAnsi="Khmer OS" w:cs="Khmer OS"/>
-          <w:b w:val="false"/>
-          <w:b w:val="false"/>
-          <w:bCs w:val="false"/>
-          <w:sz w:val="24"/>
-          <w:szCs w:val="24"/>
-        </w:rPr>
-      </w:pPr>
-      <w:r>
-        <w:rPr>
-          <w:rFonts w:cs="Khmer OS" w:ascii="Hack" w:hAnsi="Hack"/>
-          <w:b w:val="false"/>
-          <w:bCs w:val="false"/>
-          <w:sz w:val="24"/>
-          <w:szCs w:val="24"/>
-        </w:rPr>
-        <w:tab/>
-        <w:tab/>
-        <w:tab/>
-        <w:t>lect[i] = Lecturer();</w:t>
-      </w:r>
-    </w:p>
-    <w:p>
-      <w:pPr>
-        <w:pStyle w:val="Normal"/>
-        <w:bidi w:val="0"/>
-        <w:jc w:val="left"/>
-        <w:rPr>
-          <w:rFonts w:ascii="Khmer OS" w:hAnsi="Khmer OS" w:cs="Khmer OS"/>
-          <w:b w:val="false"/>
-          <w:b w:val="false"/>
-          <w:bCs w:val="false"/>
-          <w:sz w:val="24"/>
-          <w:szCs w:val="24"/>
-        </w:rPr>
-      </w:pPr>
-      <w:r>
-        <w:rPr>
-          <w:rFonts w:cs="Khmer OS" w:ascii="Hack" w:hAnsi="Hack"/>
-          <w:b w:val="false"/>
-          <w:bCs w:val="false"/>
-          <w:sz w:val="24"/>
-          <w:szCs w:val="24"/>
-        </w:rPr>
-        <w:tab/>
-        <w:tab/>
-        <w:tab/>
-        <w:t xml:space="preserve">// </w:t>
-      </w:r>
-      <w:r>
-        <w:rPr>
-          <w:rFonts w:ascii="Hack" w:hAnsi="Hack" w:cs="Khmer OS"/>
-          <w:b w:val="false"/>
-          <w:b w:val="false"/>
-          <w:bCs w:val="false"/>
-          <w:sz w:val="24"/>
-          <w:sz w:val="21"/>
-          <w:szCs w:val="24"/>
-        </w:rPr>
-        <w:t xml:space="preserve">បញ្ចូលតម្លៃអោយ </w:t>
-      </w:r>
-      <w:r>
-        <w:rPr>
-          <w:rFonts w:cs="Khmer OS" w:ascii="Hack" w:hAnsi="Hack"/>
-          <w:b w:val="false"/>
-          <w:bCs w:val="false"/>
-          <w:sz w:val="24"/>
-          <w:szCs w:val="24"/>
-        </w:rPr>
-        <w:t>static member</w:t>
-      </w:r>
-    </w:p>
-    <w:p>
-      <w:pPr>
-        <w:pStyle w:val="Normal"/>
-        <w:bidi w:val="0"/>
-        <w:jc w:val="left"/>
-        <w:rPr>
-          <w:rFonts w:ascii="Khmer OS" w:hAnsi="Khmer OS" w:cs="Khmer OS"/>
-          <w:b w:val="false"/>
-          <w:b w:val="false"/>
-          <w:bCs w:val="false"/>
-          <w:sz w:val="24"/>
-          <w:szCs w:val="24"/>
-        </w:rPr>
-      </w:pPr>
-      <w:r>
-        <w:rPr>
-          <w:rFonts w:cs="Khmer OS" w:ascii="Hack" w:hAnsi="Hack"/>
-          <w:b w:val="false"/>
-          <w:bCs w:val="false"/>
-          <w:sz w:val="24"/>
-          <w:szCs w:val="24"/>
-        </w:rPr>
-        <w:tab/>
-        <w:tab/>
-        <w:tab/>
-        <w:t>cout&lt;&lt;”Rate= “&lt;&lt;lect[i].rate;</w:t>
-      </w:r>
-    </w:p>
-    <w:p>
-      <w:pPr>
-        <w:pStyle w:val="Normal"/>
-        <w:bidi w:val="0"/>
-        <w:jc w:val="left"/>
-        <w:rPr>
-          <w:rFonts w:ascii="Khmer OS" w:hAnsi="Khmer OS" w:cs="Khmer OS"/>
-          <w:b w:val="false"/>
-          <w:b w:val="false"/>
-          <w:bCs w:val="false"/>
-          <w:sz w:val="24"/>
-          <w:szCs w:val="24"/>
-        </w:rPr>
-      </w:pPr>
-      <w:r>
-        <w:rPr>
-          <w:rFonts w:cs="Khmer OS" w:ascii="Hack" w:hAnsi="Hack"/>
-          <w:b w:val="false"/>
-          <w:bCs w:val="false"/>
-          <w:sz w:val="24"/>
-          <w:szCs w:val="24"/>
-        </w:rPr>
-        <w:tab/>
-        <w:tab/>
-        <w:t>}</w:t>
-      </w:r>
-    </w:p>
-    <w:p>
-      <w:pPr>
-        <w:pStyle w:val="Normal"/>
-        <w:bidi w:val="0"/>
-        <w:jc w:val="left"/>
-        <w:rPr>
           <w:rFonts w:ascii="Hack" w:hAnsi="Hack"/>
         </w:rPr>
       </w:pPr>
       <w:r>
         <w:rPr>
-          <w:rFonts w:cs="Khmer OS" w:ascii="Khmer OS" w:hAnsi="Khmer OS"/>
-          <w:b w:val="false"/>
-          <w:bCs w:val="false"/>
-          <w:sz w:val="24"/>
-          <w:szCs w:val="24"/>
-        </w:rPr>
-      </w:r>
-    </w:p>
-    <w:p>
-      <w:pPr>
-        <w:pStyle w:val="Normal"/>
-        <w:bidi w:val="0"/>
-        <w:jc w:val="left"/>
-        <w:rPr>
-          <w:rFonts w:ascii="Khmer OS" w:hAnsi="Khmer OS" w:cs="Khmer OS"/>
-          <w:b w:val="false"/>
-          <w:b w:val="false"/>
-          <w:bCs w:val="false"/>
-          <w:sz w:val="24"/>
-          <w:szCs w:val="24"/>
-        </w:rPr>
-      </w:pPr>
-      <w:r>
-        <w:rPr>
-          <w:rFonts w:cs="Khmer OS" w:ascii="Hack" w:hAnsi="Hack"/>
-          <w:b w:val="false"/>
-          <w:bCs w:val="false"/>
-          <w:sz w:val="24"/>
-          <w:szCs w:val="24"/>
-        </w:rPr>
-        <w:tab/>
-        <w:tab/>
-        <w:t>// Give value to income per lecture</w:t>
-      </w:r>
-    </w:p>
-    <w:p>
-      <w:pPr>
-        <w:pStyle w:val="Normal"/>
-        <w:bidi w:val="0"/>
-        <w:jc w:val="left"/>
-        <w:rPr>
-          <w:rFonts w:ascii="Khmer OS" w:hAnsi="Khmer OS" w:cs="Khmer OS"/>
-          <w:b w:val="false"/>
-          <w:b w:val="false"/>
-          <w:bCs w:val="false"/>
-          <w:sz w:val="24"/>
-          <w:szCs w:val="24"/>
-        </w:rPr>
-      </w:pPr>
-      <w:r>
-        <w:rPr>
-          <w:rFonts w:cs="Khmer OS" w:ascii="Hack" w:hAnsi="Hack"/>
-          <w:b w:val="false"/>
-          <w:bCs w:val="false"/>
-          <w:sz w:val="24"/>
-          <w:szCs w:val="24"/>
-        </w:rPr>
-        <w:tab/>
-        <w:tab/>
-        <w:t>for (int i =0; i&lt; n; i++){</w:t>
-      </w:r>
-    </w:p>
-    <w:p>
-      <w:pPr>
-        <w:pStyle w:val="Normal"/>
-        <w:bidi w:val="0"/>
-        <w:jc w:val="left"/>
-        <w:rPr>
-          <w:rFonts w:ascii="Khmer OS" w:hAnsi="Khmer OS" w:cs="Khmer OS"/>
-          <w:b w:val="false"/>
-          <w:b w:val="false"/>
-          <w:bCs w:val="false"/>
-          <w:sz w:val="24"/>
-          <w:szCs w:val="24"/>
-        </w:rPr>
-      </w:pPr>
-      <w:r>
-        <w:rPr>
-          <w:rFonts w:cs="Khmer OS" w:ascii="Hack" w:hAnsi="Hack"/>
-          <w:b w:val="false"/>
-          <w:bCs w:val="false"/>
-          <w:sz w:val="24"/>
-          <w:szCs w:val="24"/>
-        </w:rPr>
-        <w:tab/>
-        <w:tab/>
-        <w:tab/>
-        <w:t xml:space="preserve">incomeLecture[i] = </w:t>
-        <w:tab/>
-        <w:tab/>
-        <w:tab/>
-        <w:tab/>
-        <w:tab/>
-        <w:tab/>
-        <w:t>lect[i].income(lect[i].rate);</w:t>
-        <w:tab/>
-      </w:r>
-    </w:p>
-    <w:p>
-      <w:pPr>
-        <w:pStyle w:val="Normal"/>
-        <w:bidi w:val="0"/>
-        <w:jc w:val="left"/>
-        <w:rPr>
-          <w:rFonts w:ascii="Khmer OS" w:hAnsi="Khmer OS" w:cs="Khmer OS"/>
-          <w:b w:val="false"/>
-          <w:b w:val="false"/>
-          <w:bCs w:val="false"/>
-          <w:sz w:val="24"/>
-          <w:szCs w:val="24"/>
-        </w:rPr>
-      </w:pPr>
-      <w:r>
-        <w:rPr>
-          <w:rFonts w:cs="Khmer OS" w:ascii="Hack" w:hAnsi="Hack"/>
-          <w:b w:val="false"/>
-          <w:bCs w:val="false"/>
-          <w:sz w:val="24"/>
-          <w:szCs w:val="24"/>
-        </w:rPr>
-        <w:tab/>
-        <w:tab/>
-        <w:t>}</w:t>
-      </w:r>
-    </w:p>
-    <w:p>
-      <w:pPr>
-        <w:pStyle w:val="Normal"/>
-        <w:bidi w:val="0"/>
-        <w:jc w:val="left"/>
-        <w:rPr>
           <w:rFonts w:ascii="Hack" w:hAnsi="Hack"/>
-        </w:rPr>
-      </w:pPr>
-      <w:r>
-        <w:rPr>
-          <w:rFonts w:cs="Khmer OS" w:ascii="Khmer OS" w:hAnsi="Khmer OS"/>
-          <w:b w:val="false"/>
-          <w:bCs w:val="false"/>
-          <w:sz w:val="24"/>
-          <w:szCs w:val="24"/>
         </w:rPr>
       </w:r>
     </w:p>
@@ -3402,6 +3460,7 @@
       <w:pgNumType w:fmt="decimal"/>
       <w:formProt w:val="false"/>
       <w:textDirection w:val="lrTb"/>
+      <w:docGrid w:type="default" w:linePitch="100" w:charSpace="0"/>
     </w:sectPr>
   </w:body>
 </w:document>
@@ -3430,11 +3489,76 @@
     <w:qFormat/>
     <w:pPr>
       <w:widowControl w:val="false"/>
+      <w:suppressAutoHyphens w:val="true"/>
       <w:bidi w:val="0"/>
+      <w:spacing w:before="0" w:after="0"/>
+      <w:jc w:val="left"/>
     </w:pPr>
     <w:rPr>
+      <w:rFonts w:ascii="Times New Roman" w:hAnsi="Times New Roman" w:eastAsia="DejaVu Sans" w:cs="DejaVu Sans"/>
+      <w:color w:val="000000"/>
+      <w:kern w:val="0"/>
       <w:sz w:val="24"/>
+      <w:szCs w:val="24"/>
       <w:lang w:val="en-US" w:eastAsia="zh-CN" w:bidi="km-KH"/>
+    </w:rPr>
+  </w:style>
+  <w:style w:type="paragraph" w:styleId="Heading">
+    <w:name w:val="Heading"/>
+    <w:basedOn w:val="Normal"/>
+    <w:next w:val="TextBody"/>
+    <w:qFormat/>
+    <w:pPr>
+      <w:keepNext w:val="true"/>
+      <w:spacing w:before="240" w:after="120"/>
+    </w:pPr>
+    <w:rPr>
+      <w:rFonts w:ascii="Times New Roman" w:hAnsi="Times New Roman" w:eastAsia="Source Han Sans CN" w:cs="Khmer OS Battambang"/>
+      <w:sz w:val="28"/>
+      <w:szCs w:val="28"/>
+    </w:rPr>
+  </w:style>
+  <w:style w:type="paragraph" w:styleId="TextBody">
+    <w:name w:val="Body Text"/>
+    <w:basedOn w:val="Normal"/>
+    <w:pPr>
+      <w:spacing w:lineRule="auto" w:line="276" w:before="0" w:after="140"/>
+    </w:pPr>
+    <w:rPr/>
+  </w:style>
+  <w:style w:type="paragraph" w:styleId="List">
+    <w:name w:val="List"/>
+    <w:basedOn w:val="TextBody"/>
+    <w:pPr/>
+    <w:rPr>
+      <w:rFonts w:ascii="Arial" w:hAnsi="Arial" w:cs="Khmer OS Battambang"/>
+    </w:rPr>
+  </w:style>
+  <w:style w:type="paragraph" w:styleId="Caption">
+    <w:name w:val="Caption"/>
+    <w:basedOn w:val="Normal"/>
+    <w:qFormat/>
+    <w:pPr>
+      <w:suppressLineNumbers/>
+      <w:spacing w:before="120" w:after="120"/>
+    </w:pPr>
+    <w:rPr>
+      <w:rFonts w:ascii="Arial" w:hAnsi="Arial" w:cs="Khmer OS Battambang"/>
+      <w:i/>
+      <w:iCs/>
+      <w:sz w:val="24"/>
+      <w:szCs w:val="24"/>
+    </w:rPr>
+  </w:style>
+  <w:style w:type="paragraph" w:styleId="Index">
+    <w:name w:val="Index"/>
+    <w:basedOn w:val="Normal"/>
+    <w:qFormat/>
+    <w:pPr>
+      <w:suppressLineNumbers/>
+    </w:pPr>
+    <w:rPr>
+      <w:rFonts w:ascii="Arial" w:hAnsi="Arial" w:cs="Khmer OS Battambang"/>
     </w:rPr>
   </w:style>
 </w:styles>

</xml_diff>